<commit_message>
Update Introdução à linguagem de programação Java.docx
</commit_message>
<xml_diff>
--- a/2º Trimestre/Programação I/Aula 01/Introdução à linguagem de programação Java.docx
+++ b/2º Trimestre/Programação I/Aula 01/Introdução à linguagem de programação Java.docx
@@ -52,6 +52,66 @@
           <w:szCs w:val="24"/>
         </w:rPr>
         <w:t>.</w:t>
+      </w:r>
+    </w:p>
+    <w:p>
+      <w:pPr>
+        <w:ind w:firstLine="708"/>
+        <w:jc w:val="center"/>
+        <w:rPr>
+          <w:rFonts w:ascii="Times New Roman" w:hAnsi="Times New Roman" w:cs="Times New Roman"/>
+          <w:sz w:val="24"/>
+          <w:szCs w:val="24"/>
+        </w:rPr>
+      </w:pPr>
+      <w:r>
+        <w:rPr>
+          <w:rFonts w:ascii="Times New Roman" w:hAnsi="Times New Roman" w:cs="Times New Roman"/>
+          <w:sz w:val="24"/>
+          <w:szCs w:val="24"/>
+        </w:rPr>
+        <w:drawing>
+          <wp:inline distT="0" distB="0" distL="0" distR="0" wp14:anchorId="0932981F" wp14:editId="7C7AAB38">
+            <wp:extent cx="4572000" cy="2781300"/>
+            <wp:effectExtent l="114300" t="95250" r="114300" b="95250"/>
+            <wp:docPr id="4" name="Imagem 4"/>
+            <wp:cNvGraphicFramePr>
+              <a:graphicFrameLocks xmlns:a="http://schemas.openxmlformats.org/drawingml/2006/main" noChangeAspect="1"/>
+            </wp:cNvGraphicFramePr>
+            <a:graphic xmlns:a="http://schemas.openxmlformats.org/drawingml/2006/main">
+              <a:graphicData uri="http://schemas.openxmlformats.org/drawingml/2006/picture">
+                <pic:pic xmlns:pic="http://schemas.openxmlformats.org/drawingml/2006/picture">
+                  <pic:nvPicPr>
+                    <pic:cNvPr id="1" name=""/>
+                    <pic:cNvPicPr/>
+                  </pic:nvPicPr>
+                  <pic:blipFill>
+                    <a:blip r:embed="rId5"/>
+                    <a:stretch>
+                      <a:fillRect/>
+                    </a:stretch>
+                  </pic:blipFill>
+                  <pic:spPr>
+                    <a:xfrm>
+                      <a:off x="0" y="0"/>
+                      <a:ext cx="4572639" cy="2781689"/>
+                    </a:xfrm>
+                    <a:prstGeom prst="rect">
+                      <a:avLst/>
+                    </a:prstGeom>
+                    <a:effectLst>
+                      <a:outerShdw blurRad="63500" sx="102000" sy="102000" algn="ctr" rotWithShape="0">
+                        <a:prstClr val="black">
+                          <a:alpha val="40000"/>
+                        </a:prstClr>
+                      </a:outerShdw>
+                    </a:effectLst>
+                  </pic:spPr>
+                </pic:pic>
+              </a:graphicData>
+            </a:graphic>
+          </wp:inline>
+        </w:drawing>
       </w:r>
     </w:p>
     <w:p>
@@ -113,7 +173,7 @@
                     <pic:cNvPicPr/>
                   </pic:nvPicPr>
                   <pic:blipFill>
-                    <a:blip r:embed="rId5"/>
+                    <a:blip r:embed="rId6"/>
                     <a:stretch>
                       <a:fillRect/>
                     </a:stretch>
@@ -199,23 +259,13 @@
         <w:t>ex</w:t>
       </w:r>
       <w:proofErr w:type="spellEnd"/>
-      <w:proofErr w:type="gramStart"/>
-      <w:r>
-        <w:rPr>
-          <w:rFonts w:ascii="Times New Roman" w:hAnsi="Times New Roman" w:cs="Times New Roman"/>
-          <w:sz w:val="24"/>
-          <w:szCs w:val="24"/>
-        </w:rPr>
-        <w:t>: .descomplica</w:t>
-      </w:r>
-      <w:proofErr w:type="gramEnd"/>
-      <w:r>
-        <w:rPr>
-          <w:rFonts w:ascii="Times New Roman" w:hAnsi="Times New Roman" w:cs="Times New Roman"/>
-          <w:sz w:val="24"/>
-          <w:szCs w:val="24"/>
-        </w:rPr>
-        <w:t>.programaçãoI.aula1)</w:t>
+      <w:r>
+        <w:rPr>
+          <w:rFonts w:ascii="Times New Roman" w:hAnsi="Times New Roman" w:cs="Times New Roman"/>
+          <w:sz w:val="24"/>
+          <w:szCs w:val="24"/>
+        </w:rPr>
+        <w:t>: .descomplica.programaçãoI.aula1)</w:t>
       </w:r>
       <w:r>
         <w:rPr>
@@ -469,7 +519,6 @@
         </w:rPr>
       </w:pPr>
       <w:proofErr w:type="spellStart"/>
-      <w:proofErr w:type="gramStart"/>
       <w:r>
         <w:rPr>
           <w:rFonts w:ascii="Times New Roman" w:hAnsi="Times New Roman" w:cs="Times New Roman"/>
@@ -479,7 +528,6 @@
         <w:t>public</w:t>
       </w:r>
       <w:proofErr w:type="spellEnd"/>
-      <w:proofErr w:type="gramEnd"/>
       <w:r>
         <w:rPr>
           <w:rFonts w:ascii="Times New Roman" w:hAnsi="Times New Roman" w:cs="Times New Roman"/>
@@ -518,17 +566,16 @@
         </w:rPr>
       </w:pPr>
       <w:proofErr w:type="spellStart"/>
-      <w:proofErr w:type="gramStart"/>
-      <w:r>
-        <w:rPr>
-          <w:rFonts w:ascii="Times New Roman" w:hAnsi="Times New Roman" w:cs="Times New Roman"/>
-          <w:sz w:val="24"/>
-          <w:szCs w:val="24"/>
-        </w:rPr>
+      <w:r>
+        <w:rPr>
+          <w:rFonts w:ascii="Times New Roman" w:hAnsi="Times New Roman" w:cs="Times New Roman"/>
+          <w:sz w:val="24"/>
+          <w:szCs w:val="24"/>
+        </w:rPr>
+        <w:lastRenderedPageBreak/>
         <w:t>public</w:t>
       </w:r>
       <w:proofErr w:type="spellEnd"/>
-      <w:proofErr w:type="gramEnd"/>
       <w:r>
         <w:rPr>
           <w:rFonts w:ascii="Times New Roman" w:hAnsi="Times New Roman" w:cs="Times New Roman"/>
@@ -860,7 +907,6 @@
           <w:sz w:val="24"/>
           <w:szCs w:val="24"/>
         </w:rPr>
-        <w:lastRenderedPageBreak/>
         <w:drawing>
           <wp:inline distT="0" distB="0" distL="0" distR="0" wp14:anchorId="4FA624B9" wp14:editId="0EB2515E">
             <wp:extent cx="4553585" cy="2514951"/>
@@ -877,7 +923,7 @@
                     <pic:cNvPicPr/>
                   </pic:nvPicPr>
                   <pic:blipFill>
-                    <a:blip r:embed="rId6"/>
+                    <a:blip r:embed="rId7"/>
                     <a:stretch>
                       <a:fillRect/>
                     </a:stretch>
@@ -945,7 +991,6 @@
         <w:t xml:space="preserve"> </w:t>
       </w:r>
       <w:proofErr w:type="spellStart"/>
-      <w:proofErr w:type="gramStart"/>
       <w:r>
         <w:rPr>
           <w:rFonts w:ascii="Times New Roman" w:hAnsi="Times New Roman" w:cs="Times New Roman"/>
@@ -955,7 +1000,6 @@
         <w:t>Ex</w:t>
       </w:r>
       <w:proofErr w:type="spellEnd"/>
-      <w:proofErr w:type="gramEnd"/>
       <w:r>
         <w:rPr>
           <w:rFonts w:ascii="Times New Roman" w:hAnsi="Times New Roman" w:cs="Times New Roman"/>
@@ -976,7 +1020,6 @@
         </w:rPr>
       </w:pPr>
       <w:proofErr w:type="spellStart"/>
-      <w:proofErr w:type="gramStart"/>
       <w:r>
         <w:rPr>
           <w:rFonts w:ascii="Times New Roman" w:hAnsi="Times New Roman" w:cs="Times New Roman"/>
@@ -986,7 +1029,6 @@
         <w:t>package</w:t>
       </w:r>
       <w:proofErr w:type="spellEnd"/>
-      <w:proofErr w:type="gramEnd"/>
       <w:r>
         <w:rPr>
           <w:rFonts w:ascii="Times New Roman" w:hAnsi="Times New Roman" w:cs="Times New Roman"/>
@@ -1013,6 +1055,54 @@
         </w:rPr>
         <w:t>;</w:t>
       </w:r>
+    </w:p>
+    <w:p>
+      <w:pPr>
+        <w:ind w:firstLine="360"/>
+        <w:jc w:val="both"/>
+        <w:rPr>
+          <w:rFonts w:ascii="Times New Roman" w:hAnsi="Times New Roman" w:cs="Times New Roman"/>
+          <w:sz w:val="24"/>
+          <w:szCs w:val="24"/>
+        </w:rPr>
+      </w:pPr>
+      <w:r>
+        <w:rPr>
+          <w:rFonts w:ascii="Times New Roman" w:hAnsi="Times New Roman" w:cs="Times New Roman"/>
+          <w:sz w:val="24"/>
+          <w:szCs w:val="24"/>
+        </w:rPr>
+        <w:t xml:space="preserve">A instrução </w:t>
+      </w:r>
+      <w:proofErr w:type="spellStart"/>
+      <w:r>
+        <w:rPr>
+          <w:rFonts w:ascii="Times New Roman" w:hAnsi="Times New Roman" w:cs="Times New Roman"/>
+          <w:sz w:val="24"/>
+          <w:szCs w:val="24"/>
+        </w:rPr>
+        <w:t>package</w:t>
+      </w:r>
+      <w:proofErr w:type="spellEnd"/>
+      <w:r>
+        <w:rPr>
+          <w:rFonts w:ascii="Times New Roman" w:hAnsi="Times New Roman" w:cs="Times New Roman"/>
+          <w:sz w:val="24"/>
+          <w:szCs w:val="24"/>
+        </w:rPr>
+        <w:t xml:space="preserve"> define um espaço para nome no qual as classes são armazenadas. O pacote é usado para organizar as classes com base na funcionalidade. Se você omitir a instrução do pacote, os nomes das classes serão colocados no pacote padrão, que não tem nome. A declaração do pacote não pode aparecer em nenhum lugar do programa. Deve ser a primeira linha do seu programa ou você pode omiti-lo.</w:t>
+      </w:r>
+    </w:p>
+    <w:p>
+      <w:pPr>
+        <w:ind w:firstLine="360"/>
+        <w:jc w:val="both"/>
+        <w:rPr>
+          <w:rFonts w:ascii="Times New Roman" w:hAnsi="Times New Roman" w:cs="Times New Roman"/>
+          <w:sz w:val="24"/>
+          <w:szCs w:val="24"/>
+        </w:rPr>
+      </w:pPr>
     </w:p>
     <w:p>
       <w:pPr>
@@ -1056,7 +1146,6 @@
         </w:rPr>
       </w:pPr>
       <w:proofErr w:type="spellStart"/>
-      <w:proofErr w:type="gramStart"/>
       <w:r>
         <w:rPr>
           <w:rFonts w:ascii="Times New Roman" w:hAnsi="Times New Roman" w:cs="Times New Roman"/>
@@ -1066,7 +1155,6 @@
         <w:t>public</w:t>
       </w:r>
       <w:proofErr w:type="spellEnd"/>
-      <w:proofErr w:type="gramEnd"/>
       <w:r>
         <w:rPr>
           <w:rFonts w:ascii="Times New Roman" w:hAnsi="Times New Roman" w:cs="Times New Roman"/>
@@ -1119,6 +1207,92 @@
         </w:rPr>
         <w:t>}</w:t>
       </w:r>
+    </w:p>
+    <w:p>
+      <w:pPr>
+        <w:ind w:firstLine="708"/>
+        <w:jc w:val="both"/>
+        <w:rPr>
+          <w:rFonts w:ascii="Times New Roman" w:hAnsi="Times New Roman" w:cs="Times New Roman"/>
+          <w:sz w:val="24"/>
+          <w:szCs w:val="24"/>
+        </w:rPr>
+      </w:pPr>
+      <w:proofErr w:type="spellStart"/>
+      <w:r>
+        <w:rPr>
+          <w:rFonts w:ascii="Times New Roman" w:hAnsi="Times New Roman" w:cs="Times New Roman"/>
+          <w:sz w:val="24"/>
+          <w:szCs w:val="24"/>
+        </w:rPr>
+        <w:lastRenderedPageBreak/>
+        <w:t>public</w:t>
+      </w:r>
+      <w:proofErr w:type="spellEnd"/>
+      <w:r>
+        <w:rPr>
+          <w:rFonts w:ascii="Times New Roman" w:hAnsi="Times New Roman" w:cs="Times New Roman"/>
+          <w:sz w:val="24"/>
+          <w:szCs w:val="24"/>
+        </w:rPr>
+        <w:t>: Esta é a palavra-chave modificadora de acesso que informa o acesso do compilador à classe. Vários valores de modificadores de acesso podem ser públicos, protegidos, privados ou padrão (sem valor).</w:t>
+      </w:r>
+    </w:p>
+    <w:p>
+      <w:pPr>
+        <w:ind w:firstLine="360"/>
+        <w:jc w:val="both"/>
+        <w:rPr>
+          <w:rFonts w:ascii="Times New Roman" w:hAnsi="Times New Roman" w:cs="Times New Roman"/>
+          <w:sz w:val="24"/>
+          <w:szCs w:val="24"/>
+        </w:rPr>
+      </w:pPr>
+      <w:proofErr w:type="spellStart"/>
+      <w:r>
+        <w:rPr>
+          <w:rFonts w:ascii="Times New Roman" w:hAnsi="Times New Roman" w:cs="Times New Roman"/>
+          <w:sz w:val="24"/>
+          <w:szCs w:val="24"/>
+        </w:rPr>
+        <w:t>class</w:t>
+      </w:r>
+      <w:proofErr w:type="spellEnd"/>
+      <w:r>
+        <w:rPr>
+          <w:rFonts w:ascii="Times New Roman" w:hAnsi="Times New Roman" w:cs="Times New Roman"/>
+          <w:sz w:val="24"/>
+          <w:szCs w:val="24"/>
+        </w:rPr>
+        <w:t>: esta palavra-chave usada para declarar uma classe. Nome da classe (</w:t>
+      </w:r>
+      <w:r>
+        <w:rPr>
+          <w:rFonts w:ascii="Times New Roman" w:hAnsi="Times New Roman" w:cs="Times New Roman"/>
+          <w:sz w:val="24"/>
+          <w:szCs w:val="24"/>
+        </w:rPr>
+        <w:t>AulaExmplo001</w:t>
+      </w:r>
+      <w:r>
+        <w:rPr>
+          <w:rFonts w:ascii="Times New Roman" w:hAnsi="Times New Roman" w:cs="Times New Roman"/>
+          <w:sz w:val="24"/>
+          <w:szCs w:val="24"/>
+        </w:rPr>
+        <w:t>) seguido por esta palavra-chave.</w:t>
+      </w:r>
+    </w:p>
+    <w:p>
+      <w:pPr>
+        <w:ind w:firstLine="360"/>
+        <w:jc w:val="both"/>
+        <w:rPr>
+          <w:rFonts w:ascii="Times New Roman" w:hAnsi="Times New Roman" w:cs="Times New Roman"/>
+          <w:sz w:val="24"/>
+          <w:szCs w:val="24"/>
+        </w:rPr>
+      </w:pPr>
     </w:p>
     <w:p>
       <w:pPr>
@@ -1162,7 +1336,6 @@
         </w:rPr>
       </w:pPr>
       <w:proofErr w:type="spellStart"/>
-      <w:proofErr w:type="gramStart"/>
       <w:r>
         <w:rPr>
           <w:rFonts w:ascii="Times New Roman" w:hAnsi="Times New Roman" w:cs="Times New Roman"/>
@@ -1172,7 +1345,6 @@
         <w:t>public</w:t>
       </w:r>
       <w:proofErr w:type="spellEnd"/>
-      <w:proofErr w:type="gramEnd"/>
       <w:r>
         <w:rPr>
           <w:rFonts w:ascii="Times New Roman" w:hAnsi="Times New Roman" w:cs="Times New Roman"/>
@@ -1211,7 +1383,6 @@
         </w:rPr>
       </w:pPr>
       <w:proofErr w:type="spellStart"/>
-      <w:proofErr w:type="gramStart"/>
       <w:r>
         <w:rPr>
           <w:rFonts w:ascii="Times New Roman" w:hAnsi="Times New Roman" w:cs="Times New Roman"/>
@@ -1221,7 +1392,6 @@
         <w:t>public</w:t>
       </w:r>
       <w:proofErr w:type="spellEnd"/>
-      <w:proofErr w:type="gramEnd"/>
       <w:r>
         <w:rPr>
           <w:rFonts w:ascii="Times New Roman" w:hAnsi="Times New Roman" w:cs="Times New Roman"/>
@@ -1359,19 +1529,279 @@
     </w:p>
     <w:p>
       <w:pPr>
+        <w:ind w:firstLine="708"/>
+        <w:jc w:val="both"/>
+        <w:rPr>
+          <w:rFonts w:ascii="Times New Roman" w:hAnsi="Times New Roman" w:cs="Times New Roman"/>
+          <w:sz w:val="24"/>
+          <w:szCs w:val="24"/>
+        </w:rPr>
+      </w:pPr>
+      <w:r>
+        <w:rPr>
+          <w:rFonts w:ascii="Times New Roman" w:hAnsi="Times New Roman" w:cs="Times New Roman"/>
+          <w:sz w:val="24"/>
+          <w:szCs w:val="24"/>
+        </w:rPr>
+        <w:t xml:space="preserve">Seu método (Função) chamado </w:t>
+      </w:r>
+      <w:proofErr w:type="spellStart"/>
+      <w:r>
+        <w:rPr>
+          <w:rFonts w:ascii="Times New Roman" w:hAnsi="Times New Roman" w:cs="Times New Roman"/>
+          <w:sz w:val="24"/>
+          <w:szCs w:val="24"/>
+        </w:rPr>
+        <w:t>main</w:t>
+      </w:r>
+      <w:proofErr w:type="spellEnd"/>
+      <w:r>
+        <w:rPr>
+          <w:rFonts w:ascii="Times New Roman" w:hAnsi="Times New Roman" w:cs="Times New Roman"/>
+          <w:sz w:val="24"/>
+          <w:szCs w:val="24"/>
+        </w:rPr>
+        <w:t xml:space="preserve"> com </w:t>
+      </w:r>
+      <w:proofErr w:type="spellStart"/>
+      <w:r>
+        <w:rPr>
+          <w:rFonts w:ascii="Times New Roman" w:hAnsi="Times New Roman" w:cs="Times New Roman"/>
+          <w:sz w:val="24"/>
+          <w:szCs w:val="24"/>
+        </w:rPr>
+        <w:t>a</w:t>
+      </w:r>
+      <w:r>
+        <w:rPr>
+          <w:rFonts w:ascii="Times New Roman" w:hAnsi="Times New Roman" w:cs="Times New Roman"/>
+          <w:sz w:val="24"/>
+          <w:szCs w:val="24"/>
+        </w:rPr>
+        <w:t>rray</w:t>
+      </w:r>
+      <w:proofErr w:type="spellEnd"/>
+      <w:r>
+        <w:rPr>
+          <w:rFonts w:ascii="Times New Roman" w:hAnsi="Times New Roman" w:cs="Times New Roman"/>
+          <w:sz w:val="24"/>
+          <w:szCs w:val="24"/>
+        </w:rPr>
+        <w:t xml:space="preserve"> de </w:t>
+      </w:r>
+      <w:proofErr w:type="spellStart"/>
+      <w:r>
+        <w:rPr>
+          <w:rFonts w:ascii="Times New Roman" w:hAnsi="Times New Roman" w:cs="Times New Roman"/>
+          <w:sz w:val="24"/>
+          <w:szCs w:val="24"/>
+        </w:rPr>
+        <w:t>strings</w:t>
+      </w:r>
+      <w:proofErr w:type="spellEnd"/>
+      <w:r>
+        <w:rPr>
+          <w:rFonts w:ascii="Times New Roman" w:hAnsi="Times New Roman" w:cs="Times New Roman"/>
+          <w:sz w:val="24"/>
+          <w:szCs w:val="24"/>
+        </w:rPr>
+        <w:t xml:space="preserve"> como argumento.</w:t>
+      </w:r>
+    </w:p>
+    <w:p>
+      <w:pPr>
+        <w:jc w:val="both"/>
+        <w:rPr>
+          <w:rFonts w:ascii="Times New Roman" w:hAnsi="Times New Roman" w:cs="Times New Roman"/>
+          <w:sz w:val="24"/>
+          <w:szCs w:val="24"/>
+        </w:rPr>
+      </w:pPr>
+      <w:r>
+        <w:rPr>
+          <w:rFonts w:ascii="Times New Roman" w:hAnsi="Times New Roman" w:cs="Times New Roman"/>
+          <w:sz w:val="24"/>
+          <w:szCs w:val="24"/>
+        </w:rPr>
+        <w:t xml:space="preserve"> </w:t>
+      </w:r>
+      <w:r>
+        <w:rPr>
+          <w:rFonts w:ascii="Times New Roman" w:hAnsi="Times New Roman" w:cs="Times New Roman"/>
+          <w:sz w:val="24"/>
+          <w:szCs w:val="24"/>
+        </w:rPr>
+        <w:tab/>
+      </w:r>
+      <w:proofErr w:type="spellStart"/>
+      <w:r>
+        <w:rPr>
+          <w:rFonts w:ascii="Times New Roman" w:hAnsi="Times New Roman" w:cs="Times New Roman"/>
+          <w:sz w:val="24"/>
+          <w:szCs w:val="24"/>
+        </w:rPr>
+        <w:t>public</w:t>
+      </w:r>
+      <w:proofErr w:type="spellEnd"/>
+      <w:r>
+        <w:rPr>
+          <w:rFonts w:ascii="Times New Roman" w:hAnsi="Times New Roman" w:cs="Times New Roman"/>
+          <w:sz w:val="24"/>
+          <w:szCs w:val="24"/>
+        </w:rPr>
+        <w:t>: Modificador de acesso</w:t>
+      </w:r>
+    </w:p>
+    <w:p>
+      <w:pPr>
+        <w:jc w:val="both"/>
+        <w:rPr>
+          <w:rFonts w:ascii="Times New Roman" w:hAnsi="Times New Roman" w:cs="Times New Roman"/>
+          <w:sz w:val="24"/>
+          <w:szCs w:val="24"/>
+        </w:rPr>
+      </w:pPr>
+      <w:r>
+        <w:rPr>
+          <w:rFonts w:ascii="Times New Roman" w:hAnsi="Times New Roman" w:cs="Times New Roman"/>
+          <w:sz w:val="24"/>
+          <w:szCs w:val="24"/>
+        </w:rPr>
+        <w:t xml:space="preserve"> </w:t>
+      </w:r>
+      <w:r>
+        <w:rPr>
+          <w:rFonts w:ascii="Times New Roman" w:hAnsi="Times New Roman" w:cs="Times New Roman"/>
+          <w:sz w:val="24"/>
+          <w:szCs w:val="24"/>
+        </w:rPr>
+        <w:tab/>
+      </w:r>
+      <w:proofErr w:type="spellStart"/>
+      <w:r>
+        <w:rPr>
+          <w:rFonts w:ascii="Times New Roman" w:hAnsi="Times New Roman" w:cs="Times New Roman"/>
+          <w:sz w:val="24"/>
+          <w:szCs w:val="24"/>
+        </w:rPr>
+        <w:t>static</w:t>
+      </w:r>
+      <w:proofErr w:type="spellEnd"/>
+      <w:r>
+        <w:rPr>
+          <w:rFonts w:ascii="Times New Roman" w:hAnsi="Times New Roman" w:cs="Times New Roman"/>
+          <w:sz w:val="24"/>
+          <w:szCs w:val="24"/>
+        </w:rPr>
+        <w:t xml:space="preserve">: </w:t>
+      </w:r>
+      <w:proofErr w:type="spellStart"/>
+      <w:r>
+        <w:rPr>
+          <w:rFonts w:ascii="Times New Roman" w:hAnsi="Times New Roman" w:cs="Times New Roman"/>
+          <w:sz w:val="24"/>
+          <w:szCs w:val="24"/>
+        </w:rPr>
+        <w:t>static</w:t>
+      </w:r>
+      <w:proofErr w:type="spellEnd"/>
+      <w:r>
+        <w:rPr>
+          <w:rFonts w:ascii="Times New Roman" w:hAnsi="Times New Roman" w:cs="Times New Roman"/>
+          <w:sz w:val="24"/>
+          <w:szCs w:val="24"/>
+        </w:rPr>
+        <w:t xml:space="preserve"> é uma palavra-chave reservada, o que significa que um método é acessível e utilizável, mesmo que não exista nenhum objeto da classe.</w:t>
+      </w:r>
+    </w:p>
+    <w:p>
+      <w:pPr>
+        <w:ind w:firstLine="708"/>
+        <w:jc w:val="both"/>
+        <w:rPr>
+          <w:rFonts w:ascii="Times New Roman" w:hAnsi="Times New Roman" w:cs="Times New Roman"/>
+          <w:sz w:val="24"/>
+          <w:szCs w:val="24"/>
+        </w:rPr>
+      </w:pPr>
+      <w:r>
+        <w:rPr>
+          <w:rFonts w:ascii="Times New Roman" w:hAnsi="Times New Roman" w:cs="Times New Roman"/>
+          <w:sz w:val="24"/>
+          <w:szCs w:val="24"/>
+        </w:rPr>
+        <w:t xml:space="preserve"> </w:t>
+      </w:r>
+      <w:proofErr w:type="spellStart"/>
+      <w:r>
+        <w:rPr>
+          <w:rFonts w:ascii="Times New Roman" w:hAnsi="Times New Roman" w:cs="Times New Roman"/>
+          <w:sz w:val="24"/>
+          <w:szCs w:val="24"/>
+        </w:rPr>
+        <w:t>void</w:t>
+      </w:r>
+      <w:proofErr w:type="spellEnd"/>
+      <w:r>
+        <w:rPr>
+          <w:rFonts w:ascii="Times New Roman" w:hAnsi="Times New Roman" w:cs="Times New Roman"/>
+          <w:sz w:val="24"/>
+          <w:szCs w:val="24"/>
+        </w:rPr>
+        <w:t>: palavra-chave declara que nada seria retornado do método. O método pode retornar qualquer primitivo ou objeto.</w:t>
+      </w:r>
+    </w:p>
+    <w:p>
+      <w:pPr>
+        <w:jc w:val="both"/>
+        <w:rPr>
+          <w:rFonts w:ascii="Times New Roman" w:hAnsi="Times New Roman" w:cs="Times New Roman"/>
+          <w:sz w:val="24"/>
+          <w:szCs w:val="24"/>
+        </w:rPr>
+      </w:pPr>
+      <w:r>
+        <w:rPr>
+          <w:rFonts w:ascii="Times New Roman" w:hAnsi="Times New Roman" w:cs="Times New Roman"/>
+          <w:sz w:val="24"/>
+          <w:szCs w:val="24"/>
+        </w:rPr>
+        <w:t xml:space="preserve"> </w:t>
+      </w:r>
+      <w:r>
+        <w:rPr>
+          <w:rFonts w:ascii="Times New Roman" w:hAnsi="Times New Roman" w:cs="Times New Roman"/>
+          <w:sz w:val="24"/>
+          <w:szCs w:val="24"/>
+        </w:rPr>
+        <w:tab/>
+      </w:r>
+      <w:r>
+        <w:rPr>
+          <w:rFonts w:ascii="Times New Roman" w:hAnsi="Times New Roman" w:cs="Times New Roman"/>
+          <w:sz w:val="24"/>
+          <w:szCs w:val="24"/>
+        </w:rPr>
+        <w:t>Conteúdo do método dentro de chaves. {}</w:t>
+      </w:r>
+    </w:p>
+    <w:p>
+      <w:pPr>
         <w:jc w:val="both"/>
         <w:rPr>
           <w:rFonts w:ascii="Times New Roman" w:hAnsi="Times New Roman" w:cs="Times New Roman"/>
           <w:i/>
           <w:sz w:val="24"/>
           <w:szCs w:val="24"/>
-        </w:rPr>
-      </w:pPr>
-      <w:r>
-        <w:rPr>
-          <w:rFonts w:ascii="Times New Roman" w:hAnsi="Times New Roman" w:cs="Times New Roman"/>
-          <w:sz w:val="24"/>
-          <w:szCs w:val="24"/>
+          <w:u w:val="single"/>
+        </w:rPr>
+      </w:pPr>
+      <w:r>
+        <w:rPr>
+          <w:rFonts w:ascii="Times New Roman" w:hAnsi="Times New Roman" w:cs="Times New Roman"/>
+          <w:sz w:val="24"/>
+          <w:szCs w:val="24"/>
+          <w:u w:val="single"/>
         </w:rPr>
         <w:t>*</w:t>
       </w:r>
@@ -1381,6 +1811,7 @@
           <w:i/>
           <w:sz w:val="24"/>
           <w:szCs w:val="24"/>
+          <w:u w:val="single"/>
         </w:rPr>
         <w:t>Se essa classe fosse algo que fizesse uma animação ou algo do tipo:</w:t>
       </w:r>
@@ -1390,6 +1821,7 @@
           <w:i/>
           <w:sz w:val="24"/>
           <w:szCs w:val="24"/>
+          <w:u w:val="single"/>
         </w:rPr>
         <w:t xml:space="preserve"> </w:t>
       </w:r>
@@ -1399,39 +1831,39 @@
           <w:i/>
           <w:sz w:val="24"/>
           <w:szCs w:val="24"/>
+          <w:u w:val="single"/>
         </w:rPr>
         <w:t>a pessoa iria colocar:</w:t>
       </w:r>
-    </w:p>
-    <w:p>
-      <w:pPr>
-        <w:jc w:val="both"/>
+      <w:r>
         <w:rPr>
           <w:rFonts w:ascii="Times New Roman" w:hAnsi="Times New Roman" w:cs="Times New Roman"/>
           <w:i/>
           <w:sz w:val="24"/>
           <w:szCs w:val="24"/>
-        </w:rPr>
-      </w:pPr>
-      <w:proofErr w:type="spellStart"/>
-      <w:proofErr w:type="gramStart"/>
+          <w:u w:val="single"/>
+        </w:rPr>
+        <w:t xml:space="preserve"> </w:t>
+      </w:r>
+      <w:proofErr w:type="spellStart"/>
       <w:r>
         <w:rPr>
           <w:rFonts w:ascii="Times New Roman" w:hAnsi="Times New Roman" w:cs="Times New Roman"/>
           <w:i/>
           <w:sz w:val="24"/>
           <w:szCs w:val="24"/>
+          <w:u w:val="single"/>
         </w:rPr>
         <w:t>import</w:t>
       </w:r>
       <w:proofErr w:type="spellEnd"/>
-      <w:proofErr w:type="gramEnd"/>
       <w:r>
         <w:rPr>
           <w:rFonts w:ascii="Times New Roman" w:hAnsi="Times New Roman" w:cs="Times New Roman"/>
           <w:i/>
           <w:sz w:val="24"/>
           <w:szCs w:val="24"/>
+          <w:u w:val="single"/>
         </w:rPr>
         <w:t xml:space="preserve"> descomplica.aula.AulaExe</w:t>
       </w:r>
@@ -1441,9 +1873,31 @@
           <w:i/>
           <w:sz w:val="24"/>
           <w:szCs w:val="24"/>
+          <w:u w:val="single"/>
         </w:rPr>
         <w:t>mplo001</w:t>
       </w:r>
+      <w:r>
+        <w:rPr>
+          <w:rFonts w:ascii="Times New Roman" w:hAnsi="Times New Roman" w:cs="Times New Roman"/>
+          <w:i/>
+          <w:sz w:val="24"/>
+          <w:szCs w:val="24"/>
+          <w:u w:val="single"/>
+        </w:rPr>
+        <w:t>*</w:t>
+      </w:r>
+    </w:p>
+    <w:p>
+      <w:pPr>
+        <w:jc w:val="both"/>
+        <w:rPr>
+          <w:rFonts w:ascii="Times New Roman" w:hAnsi="Times New Roman" w:cs="Times New Roman"/>
+          <w:i/>
+          <w:sz w:val="24"/>
+          <w:szCs w:val="24"/>
+        </w:rPr>
+      </w:pPr>
     </w:p>
     <w:p>
       <w:pPr>
@@ -1505,7 +1959,6 @@
         </w:rPr>
       </w:pPr>
       <w:proofErr w:type="spellStart"/>
-      <w:proofErr w:type="gramStart"/>
       <w:r>
         <w:rPr>
           <w:rFonts w:ascii="Times New Roman" w:hAnsi="Times New Roman" w:cs="Times New Roman"/>
@@ -1515,7 +1968,6 @@
         <w:t>public</w:t>
       </w:r>
       <w:proofErr w:type="spellEnd"/>
-      <w:proofErr w:type="gramEnd"/>
       <w:r>
         <w:rPr>
           <w:rFonts w:ascii="Times New Roman" w:hAnsi="Times New Roman" w:cs="Times New Roman"/>
@@ -1554,7 +2006,6 @@
         </w:rPr>
       </w:pPr>
       <w:proofErr w:type="spellStart"/>
-      <w:proofErr w:type="gramStart"/>
       <w:r>
         <w:rPr>
           <w:rFonts w:ascii="Times New Roman" w:hAnsi="Times New Roman" w:cs="Times New Roman"/>
@@ -1564,7 +2015,6 @@
         <w:t>public</w:t>
       </w:r>
       <w:proofErr w:type="spellEnd"/>
-      <w:proofErr w:type="gramEnd"/>
       <w:r>
         <w:rPr>
           <w:rFonts w:ascii="Times New Roman" w:hAnsi="Times New Roman" w:cs="Times New Roman"/>
@@ -1675,7 +2125,6 @@
         </w:rPr>
       </w:pPr>
       <w:proofErr w:type="spellStart"/>
-      <w:proofErr w:type="gramStart"/>
       <w:r>
         <w:rPr>
           <w:rFonts w:ascii="Times New Roman" w:hAnsi="Times New Roman" w:cs="Times New Roman"/>
@@ -1685,7 +2134,6 @@
         <w:t>int</w:t>
       </w:r>
       <w:proofErr w:type="spellEnd"/>
-      <w:proofErr w:type="gramEnd"/>
       <w:r>
         <w:rPr>
           <w:rFonts w:ascii="Times New Roman" w:hAnsi="Times New Roman" w:cs="Times New Roman"/>
@@ -1724,7 +2172,6 @@
         </w:rPr>
       </w:pPr>
       <w:proofErr w:type="spellStart"/>
-      <w:proofErr w:type="gramStart"/>
       <w:r>
         <w:rPr>
           <w:rFonts w:ascii="Times New Roman" w:hAnsi="Times New Roman" w:cs="Times New Roman"/>
@@ -1734,7 +2181,6 @@
         <w:t>idadeProfessor</w:t>
       </w:r>
       <w:proofErr w:type="spellEnd"/>
-      <w:proofErr w:type="gramEnd"/>
       <w:r>
         <w:rPr>
           <w:rFonts w:ascii="Times New Roman" w:hAnsi="Times New Roman" w:cs="Times New Roman"/>
@@ -1824,43 +2270,7 @@
           <w:sz w:val="24"/>
           <w:szCs w:val="24"/>
         </w:rPr>
-        <w:t xml:space="preserve"> dela é maiúscula! </w:t>
-      </w:r>
-      <w:proofErr w:type="gramStart"/>
-      <w:r>
-        <w:rPr>
-          <w:rFonts w:ascii="Times New Roman" w:hAnsi="Times New Roman" w:cs="Times New Roman"/>
-          <w:sz w:val="24"/>
-          <w:szCs w:val="24"/>
-        </w:rPr>
-        <w:t>isso</w:t>
-      </w:r>
-      <w:proofErr w:type="gramEnd"/>
-      <w:r>
-        <w:rPr>
-          <w:rFonts w:ascii="Times New Roman" w:hAnsi="Times New Roman" w:cs="Times New Roman"/>
-          <w:sz w:val="24"/>
-          <w:szCs w:val="24"/>
-        </w:rPr>
-        <w:t xml:space="preserve"> é convenção! </w:t>
-      </w:r>
-      <w:proofErr w:type="gramStart"/>
-      <w:r>
-        <w:rPr>
-          <w:rFonts w:ascii="Times New Roman" w:hAnsi="Times New Roman" w:cs="Times New Roman"/>
-          <w:sz w:val="24"/>
-          <w:szCs w:val="24"/>
-        </w:rPr>
-        <w:t>é</w:t>
-      </w:r>
-      <w:proofErr w:type="gramEnd"/>
-      <w:r>
-        <w:rPr>
-          <w:rFonts w:ascii="Times New Roman" w:hAnsi="Times New Roman" w:cs="Times New Roman"/>
-          <w:sz w:val="24"/>
-          <w:szCs w:val="24"/>
-        </w:rPr>
-        <w:t xml:space="preserve"> recomendado usar sempre!</w:t>
+        <w:t xml:space="preserve"> dela é maiúscula! isso é convenção! é recomendado usar sempre!</w:t>
       </w:r>
     </w:p>
     <w:p>
@@ -1894,6 +2304,7 @@
           <w:sz w:val="24"/>
           <w:szCs w:val="24"/>
         </w:rPr>
+        <w:lastRenderedPageBreak/>
         <w:t>Nomenclatura de Métodos</w:t>
       </w:r>
       <w:r>
@@ -2074,7 +2485,7 @@
                     <pic:cNvPicPr/>
                   </pic:nvPicPr>
                   <pic:blipFill>
-                    <a:blip r:embed="rId7"/>
+                    <a:blip r:embed="rId8"/>
                     <a:stretch>
                       <a:fillRect/>
                     </a:stretch>
@@ -2104,15 +2515,73 @@
     </w:p>
     <w:p>
       <w:pPr>
-        <w:jc w:val="both"/>
-        <w:rPr>
-          <w:rFonts w:ascii="Times New Roman" w:hAnsi="Times New Roman" w:cs="Times New Roman"/>
-          <w:sz w:val="24"/>
-          <w:szCs w:val="24"/>
-        </w:rPr>
-      </w:pPr>
-      <w:proofErr w:type="spellStart"/>
-      <w:proofErr w:type="gramStart"/>
+        <w:jc w:val="center"/>
+        <w:rPr>
+          <w:rFonts w:ascii="Times New Roman" w:hAnsi="Times New Roman" w:cs="Times New Roman"/>
+          <w:sz w:val="24"/>
+          <w:szCs w:val="24"/>
+        </w:rPr>
+      </w:pPr>
+      <w:r>
+        <w:rPr>
+          <w:rFonts w:ascii="Times New Roman" w:hAnsi="Times New Roman" w:cs="Times New Roman"/>
+          <w:sz w:val="24"/>
+          <w:szCs w:val="24"/>
+        </w:rPr>
+        <w:drawing>
+          <wp:inline distT="0" distB="0" distL="0" distR="0" wp14:anchorId="3132A29B" wp14:editId="2DDDCEE4">
+            <wp:extent cx="3905795" cy="1409897"/>
+            <wp:effectExtent l="95250" t="95250" r="114300" b="95250"/>
+            <wp:docPr id="7" name="Imagem 7"/>
+            <wp:cNvGraphicFramePr>
+              <a:graphicFrameLocks xmlns:a="http://schemas.openxmlformats.org/drawingml/2006/main" noChangeAspect="1"/>
+            </wp:cNvGraphicFramePr>
+            <a:graphic xmlns:a="http://schemas.openxmlformats.org/drawingml/2006/main">
+              <a:graphicData uri="http://schemas.openxmlformats.org/drawingml/2006/picture">
+                <pic:pic xmlns:pic="http://schemas.openxmlformats.org/drawingml/2006/picture">
+                  <pic:nvPicPr>
+                    <pic:cNvPr id="1" name=""/>
+                    <pic:cNvPicPr/>
+                  </pic:nvPicPr>
+                  <pic:blipFill>
+                    <a:blip r:embed="rId9"/>
+                    <a:stretch>
+                      <a:fillRect/>
+                    </a:stretch>
+                  </pic:blipFill>
+                  <pic:spPr>
+                    <a:xfrm>
+                      <a:off x="0" y="0"/>
+                      <a:ext cx="3905795" cy="1409897"/>
+                    </a:xfrm>
+                    <a:prstGeom prst="rect">
+                      <a:avLst/>
+                    </a:prstGeom>
+                    <a:effectLst>
+                      <a:outerShdw blurRad="63500" sx="102000" sy="102000" algn="ctr" rotWithShape="0">
+                        <a:prstClr val="black">
+                          <a:alpha val="40000"/>
+                        </a:prstClr>
+                      </a:outerShdw>
+                    </a:effectLst>
+                  </pic:spPr>
+                </pic:pic>
+              </a:graphicData>
+            </a:graphic>
+          </wp:inline>
+        </w:drawing>
+      </w:r>
+    </w:p>
+    <w:p>
+      <w:pPr>
+        <w:jc w:val="both"/>
+        <w:rPr>
+          <w:rFonts w:ascii="Times New Roman" w:hAnsi="Times New Roman" w:cs="Times New Roman"/>
+          <w:sz w:val="24"/>
+          <w:szCs w:val="24"/>
+        </w:rPr>
+      </w:pPr>
+      <w:proofErr w:type="spellStart"/>
       <w:r>
         <w:rPr>
           <w:rFonts w:ascii="Times New Roman" w:hAnsi="Times New Roman" w:cs="Times New Roman"/>
@@ -2122,7 +2591,6 @@
         <w:t>public</w:t>
       </w:r>
       <w:proofErr w:type="spellEnd"/>
-      <w:proofErr w:type="gramEnd"/>
       <w:r>
         <w:rPr>
           <w:rFonts w:ascii="Times New Roman" w:hAnsi="Times New Roman" w:cs="Times New Roman"/>
@@ -2161,7 +2629,6 @@
         </w:rPr>
       </w:pPr>
       <w:proofErr w:type="spellStart"/>
-      <w:proofErr w:type="gramStart"/>
       <w:r>
         <w:rPr>
           <w:rFonts w:ascii="Times New Roman" w:hAnsi="Times New Roman" w:cs="Times New Roman"/>
@@ -2171,7 +2638,6 @@
         <w:t>public</w:t>
       </w:r>
       <w:proofErr w:type="spellEnd"/>
-      <w:proofErr w:type="gramEnd"/>
       <w:r>
         <w:rPr>
           <w:rFonts w:ascii="Times New Roman" w:hAnsi="Times New Roman" w:cs="Times New Roman"/>
@@ -2282,7 +2748,6 @@
         </w:rPr>
       </w:pPr>
       <w:proofErr w:type="spellStart"/>
-      <w:proofErr w:type="gramStart"/>
       <w:r>
         <w:rPr>
           <w:rFonts w:ascii="Times New Roman" w:hAnsi="Times New Roman" w:cs="Times New Roman"/>
@@ -2292,7 +2757,6 @@
         <w:t>int</w:t>
       </w:r>
       <w:proofErr w:type="spellEnd"/>
-      <w:proofErr w:type="gramEnd"/>
       <w:r>
         <w:rPr>
           <w:rFonts w:ascii="Times New Roman" w:hAnsi="Times New Roman" w:cs="Times New Roman"/>
@@ -2313,7 +2777,6 @@
         </w:rPr>
       </w:pPr>
       <w:proofErr w:type="spellStart"/>
-      <w:proofErr w:type="gramStart"/>
       <w:r>
         <w:rPr>
           <w:rFonts w:ascii="Times New Roman" w:hAnsi="Times New Roman" w:cs="Times New Roman"/>
@@ -2323,7 +2786,6 @@
         <w:t>float</w:t>
       </w:r>
       <w:proofErr w:type="spellEnd"/>
-      <w:proofErr w:type="gramEnd"/>
       <w:r>
         <w:rPr>
           <w:rFonts w:ascii="Times New Roman" w:hAnsi="Times New Roman" w:cs="Times New Roman"/>
@@ -2344,7 +2806,6 @@
         </w:rPr>
       </w:pPr>
       <w:proofErr w:type="spellStart"/>
-      <w:proofErr w:type="gramStart"/>
       <w:r>
         <w:rPr>
           <w:rFonts w:ascii="Times New Roman" w:hAnsi="Times New Roman" w:cs="Times New Roman"/>
@@ -2354,7 +2815,6 @@
         <w:t>double</w:t>
       </w:r>
       <w:proofErr w:type="spellEnd"/>
-      <w:proofErr w:type="gramEnd"/>
       <w:r>
         <w:rPr>
           <w:rFonts w:ascii="Times New Roman" w:hAnsi="Times New Roman" w:cs="Times New Roman"/>
@@ -2490,6 +2950,1043 @@
     </w:p>
     <w:p>
       <w:pPr>
+        <w:jc w:val="both"/>
+        <w:rPr>
+          <w:rFonts w:ascii="Times New Roman" w:hAnsi="Times New Roman" w:cs="Times New Roman"/>
+          <w:sz w:val="24"/>
+          <w:szCs w:val="24"/>
+        </w:rPr>
+      </w:pPr>
+      <w:r>
+        <w:rPr>
+          <w:rFonts w:ascii="Times New Roman" w:hAnsi="Times New Roman" w:cs="Times New Roman"/>
+          <w:sz w:val="24"/>
+          <w:szCs w:val="24"/>
+        </w:rPr>
+        <w:lastRenderedPageBreak/>
+        <w:t xml:space="preserve">●     </w:t>
+      </w:r>
+      <w:r>
+        <w:rPr>
+          <w:rFonts w:ascii="Times New Roman" w:hAnsi="Times New Roman" w:cs="Times New Roman"/>
+          <w:b/>
+          <w:sz w:val="24"/>
+          <w:szCs w:val="24"/>
+        </w:rPr>
+        <w:t>byte</w:t>
+      </w:r>
+      <w:r>
+        <w:rPr>
+          <w:rFonts w:ascii="Times New Roman" w:hAnsi="Times New Roman" w:cs="Times New Roman"/>
+          <w:b/>
+          <w:sz w:val="24"/>
+          <w:szCs w:val="24"/>
+        </w:rPr>
+        <w:t>:</w:t>
+      </w:r>
+    </w:p>
+    <w:p>
+      <w:pPr>
+        <w:ind w:firstLine="708"/>
+        <w:jc w:val="both"/>
+        <w:rPr>
+          <w:rFonts w:ascii="Times New Roman" w:hAnsi="Times New Roman" w:cs="Times New Roman"/>
+          <w:sz w:val="24"/>
+          <w:szCs w:val="24"/>
+        </w:rPr>
+      </w:pPr>
+      <w:r>
+        <w:rPr>
+          <w:rFonts w:ascii="Times New Roman" w:hAnsi="Times New Roman" w:cs="Times New Roman"/>
+          <w:sz w:val="24"/>
+          <w:szCs w:val="24"/>
+        </w:rPr>
+        <w:t>O menor tipo inteiro é byte. Tem um valor mínimo de -128 e um valor máximo de 127 (inclusive). O tipo de dados de bytes pode ser útil para economizar memória em matrizes grandes, onde a economia de memória realmente importa. As variáveis ​​de bytes são declaradas pelo uso da palavra-chave byte. Por exemplo, o seguinte declara e inicializa variáveis ​​de bytes chamadas b:</w:t>
+      </w:r>
+    </w:p>
+    <w:p>
+      <w:pPr>
+        <w:jc w:val="both"/>
+        <w:rPr>
+          <w:rFonts w:ascii="Times New Roman" w:hAnsi="Times New Roman" w:cs="Times New Roman"/>
+          <w:sz w:val="24"/>
+          <w:szCs w:val="24"/>
+        </w:rPr>
+      </w:pPr>
+      <w:r>
+        <w:rPr>
+          <w:rFonts w:ascii="Times New Roman" w:hAnsi="Times New Roman" w:cs="Times New Roman"/>
+          <w:sz w:val="24"/>
+          <w:szCs w:val="24"/>
+        </w:rPr>
+        <w:t>byte b = 100;</w:t>
+      </w:r>
+    </w:p>
+    <w:p>
+      <w:pPr>
+        <w:jc w:val="both"/>
+        <w:rPr>
+          <w:rFonts w:ascii="Times New Roman" w:hAnsi="Times New Roman" w:cs="Times New Roman"/>
+          <w:sz w:val="24"/>
+          <w:szCs w:val="24"/>
+        </w:rPr>
+      </w:pPr>
+      <w:r>
+        <w:rPr>
+          <w:rFonts w:ascii="Times New Roman" w:hAnsi="Times New Roman" w:cs="Times New Roman"/>
+          <w:sz w:val="24"/>
+          <w:szCs w:val="24"/>
+        </w:rPr>
+        <w:t xml:space="preserve">●     </w:t>
+      </w:r>
+      <w:r>
+        <w:rPr>
+          <w:rFonts w:ascii="Times New Roman" w:hAnsi="Times New Roman" w:cs="Times New Roman"/>
+          <w:b/>
+          <w:sz w:val="24"/>
+          <w:szCs w:val="24"/>
+        </w:rPr>
+        <w:t>short</w:t>
+      </w:r>
+      <w:r>
+        <w:rPr>
+          <w:rFonts w:ascii="Times New Roman" w:hAnsi="Times New Roman" w:cs="Times New Roman"/>
+          <w:sz w:val="24"/>
+          <w:szCs w:val="24"/>
+        </w:rPr>
+        <w:t>:</w:t>
+      </w:r>
+    </w:p>
+    <w:p>
+      <w:pPr>
+        <w:ind w:firstLine="708"/>
+        <w:jc w:val="both"/>
+        <w:rPr>
+          <w:rFonts w:ascii="Times New Roman" w:hAnsi="Times New Roman" w:cs="Times New Roman"/>
+          <w:sz w:val="24"/>
+          <w:szCs w:val="24"/>
+        </w:rPr>
+      </w:pPr>
+      <w:r>
+        <w:rPr>
+          <w:rFonts w:ascii="Times New Roman" w:hAnsi="Times New Roman" w:cs="Times New Roman"/>
+          <w:sz w:val="24"/>
+          <w:szCs w:val="24"/>
+        </w:rPr>
+        <w:t>O tipo de dados short é um inteiro de complemento de dois de 16 bits e assinado. Tem um valor mínimo de -32.768 e um valor máximo de 32.767 (inclusive). Assim como no byte, as mesmas diretrizes se aplicam: você pode usar um pequeno para economizar memória em matrizes grandes, em situações em que a economia de memória realmente importa. O exemplo a seguir declara e inicializa a variável chamada s:</w:t>
+      </w:r>
+    </w:p>
+    <w:p>
+      <w:pPr>
+        <w:jc w:val="both"/>
+        <w:rPr>
+          <w:rFonts w:ascii="Times New Roman" w:hAnsi="Times New Roman" w:cs="Times New Roman"/>
+          <w:sz w:val="24"/>
+          <w:szCs w:val="24"/>
+        </w:rPr>
+      </w:pPr>
+      <w:r>
+        <w:rPr>
+          <w:rFonts w:ascii="Times New Roman" w:hAnsi="Times New Roman" w:cs="Times New Roman"/>
+          <w:sz w:val="24"/>
+          <w:szCs w:val="24"/>
+        </w:rPr>
+        <w:t>short s= 123;</w:t>
+      </w:r>
+    </w:p>
+    <w:p>
+      <w:pPr>
+        <w:jc w:val="both"/>
+        <w:rPr>
+          <w:rFonts w:ascii="Times New Roman" w:hAnsi="Times New Roman" w:cs="Times New Roman"/>
+          <w:sz w:val="24"/>
+          <w:szCs w:val="24"/>
+        </w:rPr>
+      </w:pPr>
+      <w:r>
+        <w:rPr>
+          <w:rFonts w:ascii="Times New Roman" w:hAnsi="Times New Roman" w:cs="Times New Roman"/>
+          <w:sz w:val="24"/>
+          <w:szCs w:val="24"/>
+        </w:rPr>
+        <w:t xml:space="preserve">●     </w:t>
+      </w:r>
+      <w:proofErr w:type="spellStart"/>
+      <w:r>
+        <w:rPr>
+          <w:rFonts w:ascii="Times New Roman" w:hAnsi="Times New Roman" w:cs="Times New Roman"/>
+          <w:b/>
+          <w:sz w:val="24"/>
+          <w:szCs w:val="24"/>
+        </w:rPr>
+        <w:t>int</w:t>
+      </w:r>
+      <w:proofErr w:type="spellEnd"/>
+      <w:r>
+        <w:rPr>
+          <w:rFonts w:ascii="Times New Roman" w:hAnsi="Times New Roman" w:cs="Times New Roman"/>
+          <w:b/>
+          <w:sz w:val="24"/>
+          <w:szCs w:val="24"/>
+        </w:rPr>
+        <w:t>:</w:t>
+      </w:r>
+    </w:p>
+    <w:p>
+      <w:pPr>
+        <w:ind w:firstLine="708"/>
+        <w:jc w:val="both"/>
+        <w:rPr>
+          <w:rFonts w:ascii="Times New Roman" w:hAnsi="Times New Roman" w:cs="Times New Roman"/>
+          <w:sz w:val="24"/>
+          <w:szCs w:val="24"/>
+        </w:rPr>
+      </w:pPr>
+      <w:r>
+        <w:rPr>
+          <w:rFonts w:ascii="Times New Roman" w:hAnsi="Times New Roman" w:cs="Times New Roman"/>
+          <w:sz w:val="24"/>
+          <w:szCs w:val="24"/>
+        </w:rPr>
+        <w:t xml:space="preserve">O tipo inteiro mais comumente usado é int. É um tipo assinado de 32 bits que tem um intervalo de –2.147.483.648 a 2.147.483.647. Além de outros usos, variáveis do tipo </w:t>
+      </w:r>
+      <w:proofErr w:type="spellStart"/>
+      <w:r>
+        <w:rPr>
+          <w:rFonts w:ascii="Times New Roman" w:hAnsi="Times New Roman" w:cs="Times New Roman"/>
+          <w:sz w:val="24"/>
+          <w:szCs w:val="24"/>
+        </w:rPr>
+        <w:t>int</w:t>
+      </w:r>
+      <w:proofErr w:type="spellEnd"/>
+      <w:r>
+        <w:rPr>
+          <w:rFonts w:ascii="Times New Roman" w:hAnsi="Times New Roman" w:cs="Times New Roman"/>
+          <w:sz w:val="24"/>
+          <w:szCs w:val="24"/>
+        </w:rPr>
+        <w:t xml:space="preserve"> são comumente empregadas para controlar loops e indexar matrizes. Esse tipo de dados provavelmente será grande o suficiente para os números que seu programa usará, mas se você precisar de um intervalo maior de valores, use long.</w:t>
+      </w:r>
+    </w:p>
+    <w:p>
+      <w:pPr>
+        <w:jc w:val="both"/>
+        <w:rPr>
+          <w:rFonts w:ascii="Times New Roman" w:hAnsi="Times New Roman" w:cs="Times New Roman"/>
+          <w:sz w:val="24"/>
+          <w:szCs w:val="24"/>
+        </w:rPr>
+      </w:pPr>
+      <w:proofErr w:type="spellStart"/>
+      <w:r>
+        <w:rPr>
+          <w:rFonts w:ascii="Times New Roman" w:hAnsi="Times New Roman" w:cs="Times New Roman"/>
+          <w:sz w:val="24"/>
+          <w:szCs w:val="24"/>
+        </w:rPr>
+        <w:t>int</w:t>
+      </w:r>
+      <w:proofErr w:type="spellEnd"/>
+      <w:r>
+        <w:rPr>
+          <w:rFonts w:ascii="Times New Roman" w:hAnsi="Times New Roman" w:cs="Times New Roman"/>
+          <w:sz w:val="24"/>
+          <w:szCs w:val="24"/>
+        </w:rPr>
+        <w:t xml:space="preserve"> v = 123543;</w:t>
+      </w:r>
+    </w:p>
+    <w:p>
+      <w:pPr>
+        <w:jc w:val="both"/>
+        <w:rPr>
+          <w:rFonts w:ascii="Times New Roman" w:hAnsi="Times New Roman" w:cs="Times New Roman"/>
+          <w:sz w:val="24"/>
+          <w:szCs w:val="24"/>
+        </w:rPr>
+      </w:pPr>
+      <w:proofErr w:type="spellStart"/>
+      <w:r>
+        <w:rPr>
+          <w:rFonts w:ascii="Times New Roman" w:hAnsi="Times New Roman" w:cs="Times New Roman"/>
+          <w:sz w:val="24"/>
+          <w:szCs w:val="24"/>
+        </w:rPr>
+        <w:t>int</w:t>
+      </w:r>
+      <w:proofErr w:type="spellEnd"/>
+      <w:r>
+        <w:rPr>
+          <w:rFonts w:ascii="Times New Roman" w:hAnsi="Times New Roman" w:cs="Times New Roman"/>
+          <w:sz w:val="24"/>
+          <w:szCs w:val="24"/>
+        </w:rPr>
+        <w:t xml:space="preserve"> </w:t>
+      </w:r>
+      <w:proofErr w:type="spellStart"/>
+      <w:r>
+        <w:rPr>
+          <w:rFonts w:ascii="Times New Roman" w:hAnsi="Times New Roman" w:cs="Times New Roman"/>
+          <w:sz w:val="24"/>
+          <w:szCs w:val="24"/>
+        </w:rPr>
+        <w:t>calc</w:t>
+      </w:r>
+      <w:proofErr w:type="spellEnd"/>
+      <w:r>
+        <w:rPr>
+          <w:rFonts w:ascii="Times New Roman" w:hAnsi="Times New Roman" w:cs="Times New Roman"/>
+          <w:sz w:val="24"/>
+          <w:szCs w:val="24"/>
+        </w:rPr>
+        <w:t xml:space="preserve"> = -9876345;</w:t>
+      </w:r>
+    </w:p>
+    <w:p>
+      <w:pPr>
+        <w:jc w:val="both"/>
+        <w:rPr>
+          <w:rFonts w:ascii="Times New Roman" w:hAnsi="Times New Roman" w:cs="Times New Roman"/>
+          <w:sz w:val="24"/>
+          <w:szCs w:val="24"/>
+        </w:rPr>
+      </w:pPr>
+      <w:r>
+        <w:rPr>
+          <w:rFonts w:ascii="Times New Roman" w:hAnsi="Times New Roman" w:cs="Times New Roman"/>
+          <w:sz w:val="24"/>
+          <w:szCs w:val="24"/>
+        </w:rPr>
+        <w:t xml:space="preserve">●     </w:t>
+      </w:r>
+      <w:proofErr w:type="spellStart"/>
+      <w:r>
+        <w:rPr>
+          <w:rFonts w:ascii="Times New Roman" w:hAnsi="Times New Roman" w:cs="Times New Roman"/>
+          <w:b/>
+          <w:sz w:val="24"/>
+          <w:szCs w:val="24"/>
+        </w:rPr>
+        <w:t>long</w:t>
+      </w:r>
+      <w:proofErr w:type="spellEnd"/>
+      <w:r>
+        <w:rPr>
+          <w:rFonts w:ascii="Times New Roman" w:hAnsi="Times New Roman" w:cs="Times New Roman"/>
+          <w:sz w:val="24"/>
+          <w:szCs w:val="24"/>
+        </w:rPr>
+        <w:t>:</w:t>
+      </w:r>
+    </w:p>
+    <w:p>
+      <w:pPr>
+        <w:ind w:firstLine="708"/>
+        <w:jc w:val="both"/>
+        <w:rPr>
+          <w:rFonts w:ascii="Times New Roman" w:hAnsi="Times New Roman" w:cs="Times New Roman"/>
+          <w:sz w:val="24"/>
+          <w:szCs w:val="24"/>
+        </w:rPr>
+      </w:pPr>
+      <w:proofErr w:type="spellStart"/>
+      <w:r>
+        <w:rPr>
+          <w:rFonts w:ascii="Times New Roman" w:hAnsi="Times New Roman" w:cs="Times New Roman"/>
+          <w:sz w:val="24"/>
+          <w:szCs w:val="24"/>
+        </w:rPr>
+        <w:t>Long</w:t>
+      </w:r>
+      <w:proofErr w:type="spellEnd"/>
+      <w:r>
+        <w:rPr>
+          <w:rFonts w:ascii="Times New Roman" w:hAnsi="Times New Roman" w:cs="Times New Roman"/>
+          <w:sz w:val="24"/>
+          <w:szCs w:val="24"/>
+        </w:rPr>
+        <w:t xml:space="preserve"> é um tipo assinado de 64 bits e é útil para aquelas ocasiões em que um tipo </w:t>
+      </w:r>
+      <w:proofErr w:type="spellStart"/>
+      <w:r>
+        <w:rPr>
+          <w:rFonts w:ascii="Times New Roman" w:hAnsi="Times New Roman" w:cs="Times New Roman"/>
+          <w:sz w:val="24"/>
+          <w:szCs w:val="24"/>
+        </w:rPr>
+        <w:t>int</w:t>
+      </w:r>
+      <w:proofErr w:type="spellEnd"/>
+      <w:r>
+        <w:rPr>
+          <w:rFonts w:ascii="Times New Roman" w:hAnsi="Times New Roman" w:cs="Times New Roman"/>
+          <w:sz w:val="24"/>
+          <w:szCs w:val="24"/>
+        </w:rPr>
+        <w:t xml:space="preserve"> não é grande o suficiente para armazenar o valor desejado. Possui um valor mínimo de -9.223.372.036.854.775.808 e um valor máximo de 9.223.372.036.854.775.807 (inclusive). O uso desse tipo de dados pode estar no aplicativo bancário quando uma quantidade grande deve ser calculada e armazenada.</w:t>
+      </w:r>
+    </w:p>
+    <w:p>
+      <w:pPr>
+        <w:jc w:val="both"/>
+        <w:rPr>
+          <w:rFonts w:ascii="Times New Roman" w:hAnsi="Times New Roman" w:cs="Times New Roman"/>
+          <w:sz w:val="24"/>
+          <w:szCs w:val="24"/>
+        </w:rPr>
+      </w:pPr>
+      <w:proofErr w:type="spellStart"/>
+      <w:r>
+        <w:rPr>
+          <w:rFonts w:ascii="Times New Roman" w:hAnsi="Times New Roman" w:cs="Times New Roman"/>
+          <w:sz w:val="24"/>
+          <w:szCs w:val="24"/>
+        </w:rPr>
+        <w:t>long</w:t>
+      </w:r>
+      <w:proofErr w:type="spellEnd"/>
+      <w:r>
+        <w:rPr>
+          <w:rFonts w:ascii="Times New Roman" w:hAnsi="Times New Roman" w:cs="Times New Roman"/>
+          <w:sz w:val="24"/>
+          <w:szCs w:val="24"/>
+        </w:rPr>
+        <w:t xml:space="preserve"> </w:t>
+      </w:r>
+      <w:proofErr w:type="spellStart"/>
+      <w:r>
+        <w:rPr>
+          <w:rFonts w:ascii="Times New Roman" w:hAnsi="Times New Roman" w:cs="Times New Roman"/>
+          <w:sz w:val="24"/>
+          <w:szCs w:val="24"/>
+        </w:rPr>
+        <w:t>longoVal</w:t>
+      </w:r>
+      <w:proofErr w:type="spellEnd"/>
+      <w:r>
+        <w:rPr>
+          <w:rFonts w:ascii="Times New Roman" w:hAnsi="Times New Roman" w:cs="Times New Roman"/>
+          <w:sz w:val="24"/>
+          <w:szCs w:val="24"/>
+        </w:rPr>
+        <w:t xml:space="preserve"> = 1234567891;</w:t>
+      </w:r>
+    </w:p>
+    <w:p>
+      <w:pPr>
+        <w:jc w:val="both"/>
+        <w:rPr>
+          <w:rFonts w:ascii="Times New Roman" w:hAnsi="Times New Roman" w:cs="Times New Roman"/>
+          <w:sz w:val="24"/>
+          <w:szCs w:val="24"/>
+        </w:rPr>
+      </w:pPr>
+      <w:r>
+        <w:rPr>
+          <w:rFonts w:ascii="Times New Roman" w:hAnsi="Times New Roman" w:cs="Times New Roman"/>
+          <w:sz w:val="24"/>
+          <w:szCs w:val="24"/>
+        </w:rPr>
+        <w:t xml:space="preserve">●     </w:t>
+      </w:r>
+      <w:proofErr w:type="spellStart"/>
+      <w:r>
+        <w:rPr>
+          <w:rFonts w:ascii="Times New Roman" w:hAnsi="Times New Roman" w:cs="Times New Roman"/>
+          <w:b/>
+          <w:sz w:val="24"/>
+          <w:szCs w:val="24"/>
+        </w:rPr>
+        <w:t>float</w:t>
+      </w:r>
+      <w:proofErr w:type="spellEnd"/>
+      <w:r>
+        <w:rPr>
+          <w:rFonts w:ascii="Times New Roman" w:hAnsi="Times New Roman" w:cs="Times New Roman"/>
+          <w:b/>
+          <w:sz w:val="24"/>
+          <w:szCs w:val="24"/>
+        </w:rPr>
+        <w:t>:</w:t>
+      </w:r>
+    </w:p>
+    <w:p>
+      <w:pPr>
+        <w:ind w:firstLine="708"/>
+        <w:jc w:val="both"/>
+        <w:rPr>
+          <w:rFonts w:ascii="Times New Roman" w:hAnsi="Times New Roman" w:cs="Times New Roman"/>
+          <w:sz w:val="24"/>
+          <w:szCs w:val="24"/>
+        </w:rPr>
+      </w:pPr>
+      <w:r>
+        <w:rPr>
+          <w:rFonts w:ascii="Times New Roman" w:hAnsi="Times New Roman" w:cs="Times New Roman"/>
+          <w:sz w:val="24"/>
+          <w:szCs w:val="24"/>
+        </w:rPr>
+        <w:t xml:space="preserve">Os números de ponto flutuante, também conhecidos como números reais, são usados ​​ao avaliar expressões que requerem precisão fracionária. Por exemplo, cálculo da taxa de juros ou cálculo da raiz quadrada. O tipo de dados flutuante é um ponto flutuante IEEE 754 de 32 bits e precisão única. Como nas recomendações para byte e short, use um ponto flutuante (em vez de duplo) se precisar economizar memória em grandes matrizes de números de ponto flutuante. O tipo </w:t>
+      </w:r>
+      <w:proofErr w:type="spellStart"/>
+      <w:r>
+        <w:rPr>
+          <w:rFonts w:ascii="Times New Roman" w:hAnsi="Times New Roman" w:cs="Times New Roman"/>
+          <w:sz w:val="24"/>
+          <w:szCs w:val="24"/>
+        </w:rPr>
+        <w:t>float</w:t>
+      </w:r>
+      <w:proofErr w:type="spellEnd"/>
+      <w:r>
+        <w:rPr>
+          <w:rFonts w:ascii="Times New Roman" w:hAnsi="Times New Roman" w:cs="Times New Roman"/>
+          <w:sz w:val="24"/>
+          <w:szCs w:val="24"/>
+        </w:rPr>
+        <w:t xml:space="preserve"> especifica um valor de precisão único que usa 32 bits de armazenamento. A precisão única é mais rápida em alguns processadores e ocupa metade do espaço da precisão dupla. A declaração e a sintaxe de inicialização das variáveis ​​flutuantes fornecidas abaixo, observe “f” após a inicialização do valor.</w:t>
+      </w:r>
+    </w:p>
+    <w:p>
+      <w:pPr>
+        <w:jc w:val="both"/>
+        <w:rPr>
+          <w:rFonts w:ascii="Times New Roman" w:hAnsi="Times New Roman" w:cs="Times New Roman"/>
+          <w:sz w:val="24"/>
+          <w:szCs w:val="24"/>
+        </w:rPr>
+      </w:pPr>
+    </w:p>
+    <w:p>
+      <w:pPr>
+        <w:jc w:val="both"/>
+        <w:rPr>
+          <w:rFonts w:ascii="Times New Roman" w:hAnsi="Times New Roman" w:cs="Times New Roman"/>
+          <w:sz w:val="24"/>
+          <w:szCs w:val="24"/>
+        </w:rPr>
+      </w:pPr>
+      <w:proofErr w:type="spellStart"/>
+      <w:r>
+        <w:rPr>
+          <w:rFonts w:ascii="Times New Roman" w:hAnsi="Times New Roman" w:cs="Times New Roman"/>
+          <w:sz w:val="24"/>
+          <w:szCs w:val="24"/>
+        </w:rPr>
+        <w:t>float</w:t>
+      </w:r>
+      <w:proofErr w:type="spellEnd"/>
+      <w:r>
+        <w:rPr>
+          <w:rFonts w:ascii="Times New Roman" w:hAnsi="Times New Roman" w:cs="Times New Roman"/>
+          <w:sz w:val="24"/>
+          <w:szCs w:val="24"/>
+        </w:rPr>
+        <w:t xml:space="preserve"> </w:t>
+      </w:r>
+      <w:proofErr w:type="spellStart"/>
+      <w:r>
+        <w:rPr>
+          <w:rFonts w:ascii="Times New Roman" w:hAnsi="Times New Roman" w:cs="Times New Roman"/>
+          <w:sz w:val="24"/>
+          <w:szCs w:val="24"/>
+        </w:rPr>
+        <w:t>taxaJuros</w:t>
+      </w:r>
+      <w:proofErr w:type="spellEnd"/>
+      <w:r>
+        <w:rPr>
+          <w:rFonts w:ascii="Times New Roman" w:hAnsi="Times New Roman" w:cs="Times New Roman"/>
+          <w:sz w:val="24"/>
+          <w:szCs w:val="24"/>
+        </w:rPr>
+        <w:t xml:space="preserve"> = 12.25f;</w:t>
+      </w:r>
+    </w:p>
+    <w:p>
+      <w:pPr>
+        <w:jc w:val="both"/>
+        <w:rPr>
+          <w:rFonts w:ascii="Times New Roman" w:hAnsi="Times New Roman" w:cs="Times New Roman"/>
+          <w:sz w:val="24"/>
+          <w:szCs w:val="24"/>
+        </w:rPr>
+      </w:pPr>
+      <w:r>
+        <w:rPr>
+          <w:rFonts w:ascii="Times New Roman" w:hAnsi="Times New Roman" w:cs="Times New Roman"/>
+          <w:sz w:val="24"/>
+          <w:szCs w:val="24"/>
+        </w:rPr>
+        <w:t xml:space="preserve">●     </w:t>
+      </w:r>
+      <w:proofErr w:type="spellStart"/>
+      <w:r>
+        <w:rPr>
+          <w:rFonts w:ascii="Times New Roman" w:hAnsi="Times New Roman" w:cs="Times New Roman"/>
+          <w:b/>
+          <w:sz w:val="24"/>
+          <w:szCs w:val="24"/>
+        </w:rPr>
+        <w:t>double</w:t>
+      </w:r>
+      <w:proofErr w:type="spellEnd"/>
+      <w:r>
+        <w:rPr>
+          <w:rFonts w:ascii="Times New Roman" w:hAnsi="Times New Roman" w:cs="Times New Roman"/>
+          <w:sz w:val="24"/>
+          <w:szCs w:val="24"/>
+        </w:rPr>
+        <w:t>:</w:t>
+      </w:r>
+    </w:p>
+    <w:p>
+      <w:pPr>
+        <w:ind w:firstLine="708"/>
+        <w:jc w:val="both"/>
+        <w:rPr>
+          <w:rFonts w:ascii="Times New Roman" w:hAnsi="Times New Roman" w:cs="Times New Roman"/>
+          <w:sz w:val="24"/>
+          <w:szCs w:val="24"/>
+        </w:rPr>
+      </w:pPr>
+      <w:r>
+        <w:rPr>
+          <w:rFonts w:ascii="Times New Roman" w:hAnsi="Times New Roman" w:cs="Times New Roman"/>
+          <w:sz w:val="24"/>
+          <w:szCs w:val="24"/>
+        </w:rPr>
+        <w:t xml:space="preserve">A precisão dupla, como indicado pela palavra-chave </w:t>
+      </w:r>
+      <w:proofErr w:type="spellStart"/>
+      <w:r>
+        <w:rPr>
+          <w:rFonts w:ascii="Times New Roman" w:hAnsi="Times New Roman" w:cs="Times New Roman"/>
+          <w:sz w:val="24"/>
+          <w:szCs w:val="24"/>
+        </w:rPr>
+        <w:t>double</w:t>
+      </w:r>
+      <w:proofErr w:type="spellEnd"/>
+      <w:r>
+        <w:rPr>
+          <w:rFonts w:ascii="Times New Roman" w:hAnsi="Times New Roman" w:cs="Times New Roman"/>
+          <w:sz w:val="24"/>
+          <w:szCs w:val="24"/>
+        </w:rPr>
+        <w:t xml:space="preserve">, usa 64 bits para armazenar um valor. A precisão dupla é realmente mais rápida do que a precisão única em alguns processadores modernos que foram otimizados para cálculos matemáticos de alta velocidade. Todas as funções matemáticas transcendentais, como </w:t>
+      </w:r>
+      <w:proofErr w:type="spellStart"/>
+      <w:r>
+        <w:rPr>
+          <w:rFonts w:ascii="Times New Roman" w:hAnsi="Times New Roman" w:cs="Times New Roman"/>
+          <w:sz w:val="24"/>
+          <w:szCs w:val="24"/>
+        </w:rPr>
+        <w:t>sin</w:t>
+      </w:r>
+      <w:proofErr w:type="spellEnd"/>
+      <w:r>
+        <w:rPr>
+          <w:rFonts w:ascii="Times New Roman" w:hAnsi="Times New Roman" w:cs="Times New Roman"/>
+          <w:sz w:val="24"/>
+          <w:szCs w:val="24"/>
+        </w:rPr>
+        <w:t xml:space="preserve"> (), cos () e </w:t>
+      </w:r>
+      <w:proofErr w:type="spellStart"/>
+      <w:r>
+        <w:rPr>
+          <w:rFonts w:ascii="Times New Roman" w:hAnsi="Times New Roman" w:cs="Times New Roman"/>
+          <w:sz w:val="24"/>
+          <w:szCs w:val="24"/>
+        </w:rPr>
+        <w:t>sqrt</w:t>
+      </w:r>
+      <w:proofErr w:type="spellEnd"/>
+      <w:r>
+        <w:rPr>
+          <w:rFonts w:ascii="Times New Roman" w:hAnsi="Times New Roman" w:cs="Times New Roman"/>
+          <w:sz w:val="24"/>
+          <w:szCs w:val="24"/>
+        </w:rPr>
+        <w:t xml:space="preserve"> (), retornam valores duplos. A sintaxe da declaração e inicialização para variáveis ​​duplas fornecidas abaixo, observe “d” após a inicialização do valor.</w:t>
+      </w:r>
+    </w:p>
+    <w:p>
+      <w:pPr>
+        <w:jc w:val="both"/>
+        <w:rPr>
+          <w:rFonts w:ascii="Times New Roman" w:hAnsi="Times New Roman" w:cs="Times New Roman"/>
+          <w:sz w:val="24"/>
+          <w:szCs w:val="24"/>
+        </w:rPr>
+      </w:pPr>
+      <w:proofErr w:type="spellStart"/>
+      <w:r>
+        <w:rPr>
+          <w:rFonts w:ascii="Times New Roman" w:hAnsi="Times New Roman" w:cs="Times New Roman"/>
+          <w:sz w:val="24"/>
+          <w:szCs w:val="24"/>
+        </w:rPr>
+        <w:t>double</w:t>
+      </w:r>
+      <w:proofErr w:type="spellEnd"/>
+      <w:r>
+        <w:rPr>
+          <w:rFonts w:ascii="Times New Roman" w:hAnsi="Times New Roman" w:cs="Times New Roman"/>
+          <w:sz w:val="24"/>
+          <w:szCs w:val="24"/>
+        </w:rPr>
+        <w:t xml:space="preserve"> duplo = 12345.234d;</w:t>
+      </w:r>
+    </w:p>
+    <w:p>
+      <w:pPr>
+        <w:jc w:val="both"/>
+        <w:rPr>
+          <w:rFonts w:ascii="Times New Roman" w:hAnsi="Times New Roman" w:cs="Times New Roman"/>
+          <w:sz w:val="24"/>
+          <w:szCs w:val="24"/>
+        </w:rPr>
+      </w:pPr>
+      <w:r>
+        <w:rPr>
+          <w:rFonts w:ascii="Times New Roman" w:hAnsi="Times New Roman" w:cs="Times New Roman"/>
+          <w:sz w:val="24"/>
+          <w:szCs w:val="24"/>
+        </w:rPr>
+        <w:t xml:space="preserve">●     </w:t>
+      </w:r>
+      <w:proofErr w:type="spellStart"/>
+      <w:r>
+        <w:rPr>
+          <w:rFonts w:ascii="Times New Roman" w:hAnsi="Times New Roman" w:cs="Times New Roman"/>
+          <w:b/>
+          <w:sz w:val="24"/>
+          <w:szCs w:val="24"/>
+        </w:rPr>
+        <w:t>boolean</w:t>
+      </w:r>
+      <w:proofErr w:type="spellEnd"/>
+      <w:r>
+        <w:rPr>
+          <w:rFonts w:ascii="Times New Roman" w:hAnsi="Times New Roman" w:cs="Times New Roman"/>
+          <w:sz w:val="24"/>
+          <w:szCs w:val="24"/>
+        </w:rPr>
+        <w:t>:</w:t>
+      </w:r>
+    </w:p>
+    <w:p>
+      <w:pPr>
+        <w:ind w:firstLine="708"/>
+        <w:jc w:val="both"/>
+        <w:rPr>
+          <w:rFonts w:ascii="Times New Roman" w:hAnsi="Times New Roman" w:cs="Times New Roman"/>
+          <w:sz w:val="24"/>
+          <w:szCs w:val="24"/>
+        </w:rPr>
+      </w:pPr>
+      <w:r>
+        <w:rPr>
+          <w:rFonts w:ascii="Times New Roman" w:hAnsi="Times New Roman" w:cs="Times New Roman"/>
+          <w:sz w:val="24"/>
+          <w:szCs w:val="24"/>
+        </w:rPr>
+        <w:t xml:space="preserve">O tipo de dados booleano possui apenas dois valores possíveis: verdadeiro e falso. Use esse tipo de dados para sinalizadores simples que rastreiam condições verdadeiras / falsas. Este é o tipo retornado por todos os operadores relacionais, como no caso de a &lt;b. booleano também é o tipo exigido pelas expressões condicionais que governam as instruções de controle, como </w:t>
+      </w:r>
+      <w:proofErr w:type="spellStart"/>
+      <w:r>
+        <w:rPr>
+          <w:rFonts w:ascii="Times New Roman" w:hAnsi="Times New Roman" w:cs="Times New Roman"/>
+          <w:sz w:val="24"/>
+          <w:szCs w:val="24"/>
+        </w:rPr>
+        <w:t>if</w:t>
+      </w:r>
+      <w:proofErr w:type="spellEnd"/>
+      <w:r>
+        <w:rPr>
+          <w:rFonts w:ascii="Times New Roman" w:hAnsi="Times New Roman" w:cs="Times New Roman"/>
+          <w:sz w:val="24"/>
+          <w:szCs w:val="24"/>
+        </w:rPr>
+        <w:t xml:space="preserve"> ou </w:t>
+      </w:r>
+      <w:proofErr w:type="spellStart"/>
+      <w:r>
+        <w:rPr>
+          <w:rFonts w:ascii="Times New Roman" w:hAnsi="Times New Roman" w:cs="Times New Roman"/>
+          <w:sz w:val="24"/>
+          <w:szCs w:val="24"/>
+        </w:rPr>
+        <w:t>while</w:t>
+      </w:r>
+      <w:proofErr w:type="spellEnd"/>
+      <w:r>
+        <w:rPr>
+          <w:rFonts w:ascii="Times New Roman" w:hAnsi="Times New Roman" w:cs="Times New Roman"/>
+          <w:sz w:val="24"/>
+          <w:szCs w:val="24"/>
+        </w:rPr>
+        <w:t>.</w:t>
+      </w:r>
+    </w:p>
+    <w:p>
+      <w:pPr>
+        <w:jc w:val="both"/>
+        <w:rPr>
+          <w:rFonts w:ascii="Times New Roman" w:hAnsi="Times New Roman" w:cs="Times New Roman"/>
+          <w:sz w:val="24"/>
+          <w:szCs w:val="24"/>
+        </w:rPr>
+      </w:pPr>
+      <w:proofErr w:type="spellStart"/>
+      <w:r>
+        <w:rPr>
+          <w:rFonts w:ascii="Times New Roman" w:hAnsi="Times New Roman" w:cs="Times New Roman"/>
+          <w:sz w:val="24"/>
+          <w:szCs w:val="24"/>
+        </w:rPr>
+        <w:t>boole</w:t>
+      </w:r>
+      <w:r>
+        <w:rPr>
+          <w:rFonts w:ascii="Times New Roman" w:hAnsi="Times New Roman" w:cs="Times New Roman"/>
+          <w:sz w:val="24"/>
+          <w:szCs w:val="24"/>
+        </w:rPr>
+        <w:t>an</w:t>
+      </w:r>
+      <w:proofErr w:type="spellEnd"/>
+      <w:r>
+        <w:rPr>
+          <w:rFonts w:ascii="Times New Roman" w:hAnsi="Times New Roman" w:cs="Times New Roman"/>
+          <w:sz w:val="24"/>
+          <w:szCs w:val="24"/>
+        </w:rPr>
+        <w:t xml:space="preserve"> </w:t>
+      </w:r>
+      <w:proofErr w:type="spellStart"/>
+      <w:r>
+        <w:rPr>
+          <w:rFonts w:ascii="Times New Roman" w:hAnsi="Times New Roman" w:cs="Times New Roman"/>
+          <w:sz w:val="24"/>
+          <w:szCs w:val="24"/>
+        </w:rPr>
+        <w:t>val</w:t>
+      </w:r>
+      <w:proofErr w:type="spellEnd"/>
+      <w:r>
+        <w:rPr>
+          <w:rFonts w:ascii="Times New Roman" w:hAnsi="Times New Roman" w:cs="Times New Roman"/>
+          <w:sz w:val="24"/>
+          <w:szCs w:val="24"/>
+        </w:rPr>
+        <w:t xml:space="preserve"> = false;</w:t>
+      </w:r>
+    </w:p>
+    <w:p>
+      <w:pPr>
+        <w:jc w:val="both"/>
+        <w:rPr>
+          <w:rFonts w:ascii="Times New Roman" w:hAnsi="Times New Roman" w:cs="Times New Roman"/>
+          <w:sz w:val="24"/>
+          <w:szCs w:val="24"/>
+        </w:rPr>
+      </w:pPr>
+      <w:r>
+        <w:rPr>
+          <w:rFonts w:ascii="Times New Roman" w:hAnsi="Times New Roman" w:cs="Times New Roman"/>
+          <w:sz w:val="24"/>
+          <w:szCs w:val="24"/>
+        </w:rPr>
+        <w:t xml:space="preserve">●     </w:t>
+      </w:r>
+      <w:r>
+        <w:rPr>
+          <w:rFonts w:ascii="Times New Roman" w:hAnsi="Times New Roman" w:cs="Times New Roman"/>
+          <w:b/>
+          <w:sz w:val="24"/>
+          <w:szCs w:val="24"/>
+        </w:rPr>
+        <w:t>Caracteres:</w:t>
+      </w:r>
+    </w:p>
+    <w:p>
+      <w:pPr>
+        <w:ind w:firstLine="708"/>
+        <w:jc w:val="both"/>
+        <w:rPr>
+          <w:rFonts w:ascii="Times New Roman" w:hAnsi="Times New Roman" w:cs="Times New Roman"/>
+          <w:sz w:val="24"/>
+          <w:szCs w:val="24"/>
+        </w:rPr>
+      </w:pPr>
+      <w:r>
+        <w:rPr>
+          <w:rFonts w:ascii="Times New Roman" w:hAnsi="Times New Roman" w:cs="Times New Roman"/>
+          <w:sz w:val="24"/>
+          <w:szCs w:val="24"/>
+        </w:rPr>
+        <w:t xml:space="preserve">Em Java, o tipo de dados usado para armazenar caracteres é char. O tipo de dados char é um único caractere Unicode de 16 bits. Ele tem um valor mínimo de ‘\ u0000’ (ou 0) e um valor máximo de ‘\ </w:t>
+      </w:r>
+      <w:proofErr w:type="spellStart"/>
+      <w:r>
+        <w:rPr>
+          <w:rFonts w:ascii="Times New Roman" w:hAnsi="Times New Roman" w:cs="Times New Roman"/>
+          <w:sz w:val="24"/>
+          <w:szCs w:val="24"/>
+        </w:rPr>
+        <w:t>uffff</w:t>
+      </w:r>
+      <w:proofErr w:type="spellEnd"/>
+      <w:r>
+        <w:rPr>
+          <w:rFonts w:ascii="Times New Roman" w:hAnsi="Times New Roman" w:cs="Times New Roman"/>
+          <w:sz w:val="24"/>
+          <w:szCs w:val="24"/>
+        </w:rPr>
+        <w:t>’ (ou 65.535 inclusive). Não há caracteres negativos.</w:t>
+      </w:r>
+    </w:p>
+    <w:p>
+      <w:pPr>
+        <w:jc w:val="both"/>
+        <w:rPr>
+          <w:rFonts w:ascii="Times New Roman" w:hAnsi="Times New Roman" w:cs="Times New Roman"/>
+          <w:sz w:val="24"/>
+          <w:szCs w:val="24"/>
+        </w:rPr>
+      </w:pPr>
+      <w:r>
+        <w:rPr>
+          <w:rFonts w:ascii="Times New Roman" w:hAnsi="Times New Roman" w:cs="Times New Roman"/>
+          <w:sz w:val="24"/>
+          <w:szCs w:val="24"/>
+        </w:rPr>
+        <w:t>c</w:t>
+      </w:r>
+      <w:r>
+        <w:rPr>
+          <w:rFonts w:ascii="Times New Roman" w:hAnsi="Times New Roman" w:cs="Times New Roman"/>
+          <w:sz w:val="24"/>
+          <w:szCs w:val="24"/>
+        </w:rPr>
+        <w:t>har ch1 = 88; // código para X</w:t>
+      </w:r>
+    </w:p>
+    <w:p>
+      <w:pPr>
+        <w:jc w:val="both"/>
+        <w:rPr>
+          <w:rFonts w:ascii="Times New Roman" w:hAnsi="Times New Roman" w:cs="Times New Roman"/>
+          <w:sz w:val="24"/>
+          <w:szCs w:val="24"/>
+        </w:rPr>
+      </w:pPr>
+      <w:r>
+        <w:rPr>
+          <w:rFonts w:ascii="Times New Roman" w:hAnsi="Times New Roman" w:cs="Times New Roman"/>
+          <w:sz w:val="24"/>
+          <w:szCs w:val="24"/>
+        </w:rPr>
+        <w:t>char ch2 = ‘Y’;</w:t>
+      </w:r>
+    </w:p>
+    <w:p>
+      <w:pPr>
+        <w:jc w:val="center"/>
+        <w:rPr>
+          <w:rFonts w:ascii="Times New Roman" w:hAnsi="Times New Roman" w:cs="Times New Roman"/>
+          <w:sz w:val="24"/>
+          <w:szCs w:val="24"/>
+        </w:rPr>
+      </w:pPr>
+      <w:r>
+        <w:rPr>
+          <w:rFonts w:ascii="Times New Roman" w:hAnsi="Times New Roman" w:cs="Times New Roman"/>
+          <w:sz w:val="24"/>
+          <w:szCs w:val="24"/>
+        </w:rPr>
+        <w:lastRenderedPageBreak/>
+        <w:drawing>
+          <wp:inline distT="0" distB="0" distL="0" distR="0" wp14:anchorId="1D77442D" wp14:editId="118C07A9">
+            <wp:extent cx="5133975" cy="4038600"/>
+            <wp:effectExtent l="133350" t="114300" r="142875" b="114300"/>
+            <wp:docPr id="8" name="Imagem 8"/>
+            <wp:cNvGraphicFramePr>
+              <a:graphicFrameLocks xmlns:a="http://schemas.openxmlformats.org/drawingml/2006/main" noChangeAspect="1"/>
+            </wp:cNvGraphicFramePr>
+            <a:graphic xmlns:a="http://schemas.openxmlformats.org/drawingml/2006/main">
+              <a:graphicData uri="http://schemas.openxmlformats.org/drawingml/2006/picture">
+                <pic:pic xmlns:pic="http://schemas.openxmlformats.org/drawingml/2006/picture">
+                  <pic:nvPicPr>
+                    <pic:cNvPr id="1" name=""/>
+                    <pic:cNvPicPr/>
+                  </pic:nvPicPr>
+                  <pic:blipFill>
+                    <a:blip r:embed="rId10"/>
+                    <a:stretch>
+                      <a:fillRect/>
+                    </a:stretch>
+                  </pic:blipFill>
+                  <pic:spPr>
+                    <a:xfrm>
+                      <a:off x="0" y="0"/>
+                      <a:ext cx="5136496" cy="4040583"/>
+                    </a:xfrm>
+                    <a:prstGeom prst="rect">
+                      <a:avLst/>
+                    </a:prstGeom>
+                    <a:effectLst>
+                      <a:outerShdw blurRad="63500" sx="102000" sy="102000" algn="ctr" rotWithShape="0">
+                        <a:prstClr val="black">
+                          <a:alpha val="40000"/>
+                        </a:prstClr>
+                      </a:outerShdw>
+                    </a:effectLst>
+                  </pic:spPr>
+                </pic:pic>
+              </a:graphicData>
+            </a:graphic>
+          </wp:inline>
+        </w:drawing>
+      </w:r>
+    </w:p>
+    <w:p>
+      <w:pPr>
+        <w:ind w:firstLine="708"/>
+        <w:jc w:val="both"/>
+        <w:rPr>
+          <w:rFonts w:ascii="Times New Roman" w:hAnsi="Times New Roman" w:cs="Times New Roman"/>
+          <w:sz w:val="24"/>
+          <w:szCs w:val="24"/>
+        </w:rPr>
+      </w:pPr>
+      <w:r>
+        <w:rPr>
+          <w:rFonts w:ascii="Times New Roman" w:hAnsi="Times New Roman" w:cs="Times New Roman"/>
+          <w:b/>
+          <w:sz w:val="24"/>
+          <w:szCs w:val="24"/>
+        </w:rPr>
+        <w:t>Variável local do método</w:t>
+      </w:r>
+      <w:r>
+        <w:rPr>
+          <w:rFonts w:ascii="Times New Roman" w:hAnsi="Times New Roman" w:cs="Times New Roman"/>
+          <w:sz w:val="24"/>
+          <w:szCs w:val="24"/>
+        </w:rPr>
+        <w:t>:</w:t>
+      </w:r>
+    </w:p>
+    <w:p>
+      <w:pPr>
+        <w:ind w:firstLine="708"/>
         <w:jc w:val="both"/>
         <w:rPr>
           <w:rFonts w:ascii="Times New Roman" w:hAnsi="Times New Roman" w:cs="Times New Roman"/>
@@ -2499,6 +3996,883 @@
       </w:pPr>
       <w:bookmarkStart w:id="0" w:name="_GoBack"/>
       <w:bookmarkEnd w:id="0"/>
+      <w:r>
+        <w:rPr>
+          <w:rFonts w:ascii="Times New Roman" w:hAnsi="Times New Roman" w:cs="Times New Roman"/>
+          <w:sz w:val="24"/>
+          <w:szCs w:val="24"/>
+        </w:rPr>
+        <w:t xml:space="preserve">As variáveis ​​locais do método precisam ser inicializadas antes de usá-lo. O compilador nunca atribui um valor padrão a uma variável local não inicializada. Se você não conseguir inicializar sua variável local onde ela é declarada, certifique-se de atribuir um valor a ela antes de tentar usá-la. O acesso a uma variável local não inicializada resultará em um erro em tempo de compilação. Vamos ver um programa </w:t>
+      </w:r>
+      <w:proofErr w:type="spellStart"/>
+      <w:r>
+        <w:rPr>
+          <w:rFonts w:ascii="Times New Roman" w:hAnsi="Times New Roman" w:cs="Times New Roman"/>
+          <w:sz w:val="24"/>
+          <w:szCs w:val="24"/>
+        </w:rPr>
+        <w:t>java</w:t>
+      </w:r>
+      <w:proofErr w:type="spellEnd"/>
+      <w:r>
+        <w:rPr>
+          <w:rFonts w:ascii="Times New Roman" w:hAnsi="Times New Roman" w:cs="Times New Roman"/>
+          <w:sz w:val="24"/>
+          <w:szCs w:val="24"/>
+        </w:rPr>
+        <w:t xml:space="preserve"> simples que declara, inicializa e imprime todos os tipos primitivos.</w:t>
+      </w:r>
+    </w:p>
+    <w:p>
+      <w:pPr>
+        <w:jc w:val="center"/>
+        <w:rPr>
+          <w:rFonts w:ascii="Times New Roman" w:hAnsi="Times New Roman" w:cs="Times New Roman"/>
+          <w:sz w:val="24"/>
+          <w:szCs w:val="24"/>
+        </w:rPr>
+      </w:pPr>
+      <w:r>
+        <w:rPr>
+          <w:rFonts w:ascii="Times New Roman" w:hAnsi="Times New Roman" w:cs="Times New Roman"/>
+          <w:sz w:val="24"/>
+          <w:szCs w:val="24"/>
+        </w:rPr>
+        <w:lastRenderedPageBreak/>
+        <w:drawing>
+          <wp:inline distT="0" distB="0" distL="0" distR="0" wp14:anchorId="7382574E" wp14:editId="7E23D148">
+            <wp:extent cx="4924425" cy="4572000"/>
+            <wp:effectExtent l="114300" t="114300" r="123825" b="114300"/>
+            <wp:docPr id="5" name="Imagem 5"/>
+            <wp:cNvGraphicFramePr>
+              <a:graphicFrameLocks xmlns:a="http://schemas.openxmlformats.org/drawingml/2006/main" noChangeAspect="1"/>
+            </wp:cNvGraphicFramePr>
+            <a:graphic xmlns:a="http://schemas.openxmlformats.org/drawingml/2006/main">
+              <a:graphicData uri="http://schemas.openxmlformats.org/drawingml/2006/picture">
+                <pic:pic xmlns:pic="http://schemas.openxmlformats.org/drawingml/2006/picture">
+                  <pic:nvPicPr>
+                    <pic:cNvPr id="1" name=""/>
+                    <pic:cNvPicPr/>
+                  </pic:nvPicPr>
+                  <pic:blipFill>
+                    <a:blip r:embed="rId11"/>
+                    <a:stretch>
+                      <a:fillRect/>
+                    </a:stretch>
+                  </pic:blipFill>
+                  <pic:spPr>
+                    <a:xfrm>
+                      <a:off x="0" y="0"/>
+                      <a:ext cx="4927400" cy="4574762"/>
+                    </a:xfrm>
+                    <a:prstGeom prst="rect">
+                      <a:avLst/>
+                    </a:prstGeom>
+                    <a:effectLst>
+                      <a:outerShdw blurRad="63500" sx="102000" sy="102000" algn="ctr" rotWithShape="0">
+                        <a:prstClr val="black">
+                          <a:alpha val="40000"/>
+                        </a:prstClr>
+                      </a:outerShdw>
+                    </a:effectLst>
+                  </pic:spPr>
+                </pic:pic>
+              </a:graphicData>
+            </a:graphic>
+          </wp:inline>
+        </w:drawing>
+      </w:r>
+    </w:p>
+    <w:p>
+      <w:pPr>
+        <w:jc w:val="center"/>
+        <w:rPr>
+          <w:rFonts w:ascii="Times New Roman" w:hAnsi="Times New Roman" w:cs="Times New Roman"/>
+          <w:sz w:val="24"/>
+          <w:szCs w:val="24"/>
+        </w:rPr>
+      </w:pPr>
+      <w:r>
+        <w:rPr>
+          <w:rFonts w:ascii="Times New Roman" w:hAnsi="Times New Roman" w:cs="Times New Roman"/>
+          <w:sz w:val="24"/>
+          <w:szCs w:val="24"/>
+        </w:rPr>
+        <w:drawing>
+          <wp:inline distT="0" distB="0" distL="0" distR="0" wp14:anchorId="27BEDCB9" wp14:editId="0B2AF4FE">
+            <wp:extent cx="4981575" cy="3676650"/>
+            <wp:effectExtent l="114300" t="114300" r="123825" b="114300"/>
+            <wp:docPr id="6" name="Imagem 6"/>
+            <wp:cNvGraphicFramePr>
+              <a:graphicFrameLocks xmlns:a="http://schemas.openxmlformats.org/drawingml/2006/main" noChangeAspect="1"/>
+            </wp:cNvGraphicFramePr>
+            <a:graphic xmlns:a="http://schemas.openxmlformats.org/drawingml/2006/main">
+              <a:graphicData uri="http://schemas.openxmlformats.org/drawingml/2006/picture">
+                <pic:pic xmlns:pic="http://schemas.openxmlformats.org/drawingml/2006/picture">
+                  <pic:nvPicPr>
+                    <pic:cNvPr id="1" name=""/>
+                    <pic:cNvPicPr/>
+                  </pic:nvPicPr>
+                  <pic:blipFill>
+                    <a:blip r:embed="rId12"/>
+                    <a:stretch>
+                      <a:fillRect/>
+                    </a:stretch>
+                  </pic:blipFill>
+                  <pic:spPr>
+                    <a:xfrm>
+                      <a:off x="0" y="0"/>
+                      <a:ext cx="4982270" cy="3677163"/>
+                    </a:xfrm>
+                    <a:prstGeom prst="rect">
+                      <a:avLst/>
+                    </a:prstGeom>
+                    <a:effectLst>
+                      <a:outerShdw blurRad="63500" sx="102000" sy="102000" algn="ctr" rotWithShape="0">
+                        <a:prstClr val="black">
+                          <a:alpha val="40000"/>
+                        </a:prstClr>
+                      </a:outerShdw>
+                    </a:effectLst>
+                  </pic:spPr>
+                </pic:pic>
+              </a:graphicData>
+            </a:graphic>
+          </wp:inline>
+        </w:drawing>
+      </w:r>
+    </w:p>
+    <w:p>
+      <w:pPr>
+        <w:ind w:firstLine="708"/>
+        <w:jc w:val="both"/>
+        <w:rPr>
+          <w:rFonts w:ascii="Times New Roman" w:hAnsi="Times New Roman" w:cs="Times New Roman"/>
+          <w:b/>
+          <w:sz w:val="24"/>
+          <w:szCs w:val="24"/>
+        </w:rPr>
+      </w:pPr>
+      <w:r>
+        <w:rPr>
+          <w:rFonts w:ascii="Times New Roman" w:hAnsi="Times New Roman" w:cs="Times New Roman"/>
+          <w:b/>
+          <w:sz w:val="24"/>
+          <w:szCs w:val="24"/>
+        </w:rPr>
+        <w:lastRenderedPageBreak/>
+        <w:t>Diretrizes de programação</w:t>
+      </w:r>
+      <w:r>
+        <w:rPr>
+          <w:rFonts w:ascii="Times New Roman" w:hAnsi="Times New Roman" w:cs="Times New Roman"/>
+          <w:b/>
+          <w:sz w:val="24"/>
+          <w:szCs w:val="24"/>
+        </w:rPr>
+        <w:t>:</w:t>
+      </w:r>
+    </w:p>
+    <w:p>
+      <w:pPr>
+        <w:ind w:firstLine="708"/>
+        <w:jc w:val="both"/>
+        <w:rPr>
+          <w:rFonts w:ascii="Times New Roman" w:hAnsi="Times New Roman" w:cs="Times New Roman"/>
+          <w:sz w:val="24"/>
+          <w:szCs w:val="24"/>
+        </w:rPr>
+      </w:pPr>
+      <w:r>
+        <w:rPr>
+          <w:rFonts w:ascii="Times New Roman" w:hAnsi="Times New Roman" w:cs="Times New Roman"/>
+          <w:sz w:val="24"/>
+          <w:szCs w:val="24"/>
+        </w:rPr>
+        <w:t xml:space="preserve">Os identificadores Java devem começar com </w:t>
+      </w:r>
+      <w:r>
+        <w:rPr>
+          <w:rFonts w:ascii="Times New Roman" w:hAnsi="Times New Roman" w:cs="Times New Roman"/>
+          <w:b/>
+          <w:sz w:val="24"/>
+          <w:szCs w:val="24"/>
+        </w:rPr>
+        <w:t>uma letra</w:t>
+      </w:r>
+      <w:r>
+        <w:rPr>
+          <w:rFonts w:ascii="Times New Roman" w:hAnsi="Times New Roman" w:cs="Times New Roman"/>
+          <w:sz w:val="24"/>
+          <w:szCs w:val="24"/>
+        </w:rPr>
+        <w:t xml:space="preserve">, </w:t>
+      </w:r>
+      <w:r>
+        <w:rPr>
+          <w:rFonts w:ascii="Times New Roman" w:hAnsi="Times New Roman" w:cs="Times New Roman"/>
+          <w:b/>
+          <w:sz w:val="24"/>
+          <w:szCs w:val="24"/>
+        </w:rPr>
+        <w:t>um caractere de moeda</w:t>
+      </w:r>
+      <w:r>
+        <w:rPr>
+          <w:rFonts w:ascii="Times New Roman" w:hAnsi="Times New Roman" w:cs="Times New Roman"/>
+          <w:sz w:val="24"/>
+          <w:szCs w:val="24"/>
+        </w:rPr>
+        <w:t xml:space="preserve"> ($) ou um </w:t>
+      </w:r>
+      <w:r>
+        <w:rPr>
+          <w:rFonts w:ascii="Times New Roman" w:hAnsi="Times New Roman" w:cs="Times New Roman"/>
+          <w:b/>
+          <w:sz w:val="24"/>
+          <w:szCs w:val="24"/>
+        </w:rPr>
+        <w:t>caractere de conexão</w:t>
+      </w:r>
+      <w:r>
+        <w:rPr>
+          <w:rFonts w:ascii="Times New Roman" w:hAnsi="Times New Roman" w:cs="Times New Roman"/>
+          <w:sz w:val="24"/>
+          <w:szCs w:val="24"/>
+        </w:rPr>
+        <w:t xml:space="preserve">, como o sublinhado (_). Identificadores </w:t>
+      </w:r>
+      <w:r>
+        <w:rPr>
+          <w:rFonts w:ascii="Times New Roman" w:hAnsi="Times New Roman" w:cs="Times New Roman"/>
+          <w:color w:val="FF0000"/>
+          <w:sz w:val="24"/>
+          <w:szCs w:val="24"/>
+        </w:rPr>
+        <w:t>não podem começar com um número</w:t>
+      </w:r>
+      <w:r>
+        <w:rPr>
+          <w:rFonts w:ascii="Times New Roman" w:hAnsi="Times New Roman" w:cs="Times New Roman"/>
+          <w:sz w:val="24"/>
+          <w:szCs w:val="24"/>
+        </w:rPr>
+        <w:t xml:space="preserve">. Após o primeiro caractere, os identificadores podem conter qualquer combinação de letras, caracteres monetários, caracteres de </w:t>
+      </w:r>
+      <w:r>
+        <w:rPr>
+          <w:rFonts w:ascii="Times New Roman" w:hAnsi="Times New Roman" w:cs="Times New Roman"/>
+          <w:sz w:val="24"/>
+          <w:szCs w:val="24"/>
+        </w:rPr>
+        <w:t>conexão ou números. Por exemplo:</w:t>
+      </w:r>
+    </w:p>
+    <w:p>
+      <w:pPr>
+        <w:jc w:val="both"/>
+        <w:rPr>
+          <w:rFonts w:ascii="Times New Roman" w:hAnsi="Times New Roman" w:cs="Times New Roman"/>
+          <w:sz w:val="24"/>
+          <w:szCs w:val="24"/>
+        </w:rPr>
+      </w:pPr>
+      <w:r>
+        <w:rPr>
+          <w:rFonts w:ascii="Times New Roman" w:hAnsi="Times New Roman" w:cs="Times New Roman"/>
+          <w:sz w:val="24"/>
+          <w:szCs w:val="24"/>
+        </w:rPr>
+        <w:t xml:space="preserve"> </w:t>
+      </w:r>
+      <w:r>
+        <w:rPr>
+          <w:rFonts w:ascii="Times New Roman" w:hAnsi="Times New Roman" w:cs="Times New Roman"/>
+          <w:sz w:val="24"/>
+          <w:szCs w:val="24"/>
+        </w:rPr>
+        <w:tab/>
+      </w:r>
+      <w:proofErr w:type="spellStart"/>
+      <w:r>
+        <w:rPr>
+          <w:rFonts w:ascii="Times New Roman" w:hAnsi="Times New Roman" w:cs="Times New Roman"/>
+          <w:sz w:val="24"/>
+          <w:szCs w:val="24"/>
+        </w:rPr>
+        <w:t>int</w:t>
+      </w:r>
+      <w:proofErr w:type="spellEnd"/>
+      <w:r>
+        <w:rPr>
+          <w:rFonts w:ascii="Times New Roman" w:hAnsi="Times New Roman" w:cs="Times New Roman"/>
+          <w:sz w:val="24"/>
+          <w:szCs w:val="24"/>
+        </w:rPr>
+        <w:t xml:space="preserve"> variável1 = 10; // Isso é válido</w:t>
+      </w:r>
+    </w:p>
+    <w:p>
+      <w:pPr>
+        <w:jc w:val="both"/>
+        <w:rPr>
+          <w:rFonts w:ascii="Times New Roman" w:hAnsi="Times New Roman" w:cs="Times New Roman"/>
+          <w:sz w:val="24"/>
+          <w:szCs w:val="24"/>
+        </w:rPr>
+      </w:pPr>
+      <w:r>
+        <w:rPr>
+          <w:rFonts w:ascii="Times New Roman" w:hAnsi="Times New Roman" w:cs="Times New Roman"/>
+          <w:sz w:val="24"/>
+          <w:szCs w:val="24"/>
+        </w:rPr>
+        <w:t xml:space="preserve"> </w:t>
+      </w:r>
+      <w:r>
+        <w:rPr>
+          <w:rFonts w:ascii="Times New Roman" w:hAnsi="Times New Roman" w:cs="Times New Roman"/>
+          <w:sz w:val="24"/>
+          <w:szCs w:val="24"/>
+        </w:rPr>
+        <w:tab/>
+      </w:r>
+      <w:proofErr w:type="spellStart"/>
+      <w:r>
+        <w:rPr>
+          <w:rFonts w:ascii="Times New Roman" w:hAnsi="Times New Roman" w:cs="Times New Roman"/>
+          <w:sz w:val="24"/>
+          <w:szCs w:val="24"/>
+        </w:rPr>
+        <w:t>int</w:t>
+      </w:r>
+      <w:proofErr w:type="spellEnd"/>
+      <w:r>
+        <w:rPr>
+          <w:rFonts w:ascii="Times New Roman" w:hAnsi="Times New Roman" w:cs="Times New Roman"/>
+          <w:sz w:val="24"/>
+          <w:szCs w:val="24"/>
+        </w:rPr>
+        <w:t xml:space="preserve"> 4var = 10; // isso é inválido, o identificador não pode começar com um dígito.</w:t>
+      </w:r>
+    </w:p>
+    <w:p>
+      <w:pPr>
+        <w:ind w:firstLine="708"/>
+        <w:jc w:val="both"/>
+        <w:rPr>
+          <w:rFonts w:ascii="Times New Roman" w:hAnsi="Times New Roman" w:cs="Times New Roman"/>
+          <w:sz w:val="24"/>
+          <w:szCs w:val="24"/>
+        </w:rPr>
+      </w:pPr>
+      <w:r>
+        <w:rPr>
+          <w:rFonts w:ascii="Times New Roman" w:hAnsi="Times New Roman" w:cs="Times New Roman"/>
+          <w:sz w:val="24"/>
+          <w:szCs w:val="24"/>
+        </w:rPr>
+        <w:t xml:space="preserve">Identificadores, nomes de métodos e nomes de classes </w:t>
+      </w:r>
+      <w:r>
+        <w:rPr>
+          <w:rFonts w:ascii="Times New Roman" w:hAnsi="Times New Roman" w:cs="Times New Roman"/>
+          <w:b/>
+          <w:sz w:val="24"/>
+          <w:szCs w:val="24"/>
+        </w:rPr>
+        <w:t>diferenciam maiúsculas de minúsculas</w:t>
+      </w:r>
+      <w:r>
+        <w:rPr>
+          <w:rFonts w:ascii="Times New Roman" w:hAnsi="Times New Roman" w:cs="Times New Roman"/>
+          <w:sz w:val="24"/>
+          <w:szCs w:val="24"/>
+        </w:rPr>
+        <w:t xml:space="preserve">; var e Var são dois identificadores diferentes. Você </w:t>
+      </w:r>
+      <w:r>
+        <w:rPr>
+          <w:rFonts w:ascii="Times New Roman" w:hAnsi="Times New Roman" w:cs="Times New Roman"/>
+          <w:color w:val="FF0000"/>
+          <w:sz w:val="24"/>
+          <w:szCs w:val="24"/>
+        </w:rPr>
+        <w:t>não pode usar palavras-chave Java como identificadores</w:t>
+      </w:r>
+      <w:r>
+        <w:rPr>
+          <w:rFonts w:ascii="Times New Roman" w:hAnsi="Times New Roman" w:cs="Times New Roman"/>
+          <w:sz w:val="24"/>
+          <w:szCs w:val="24"/>
+        </w:rPr>
+        <w:t>.</w:t>
+      </w:r>
+    </w:p>
+    <w:p>
+      <w:pPr>
+        <w:ind w:firstLine="708"/>
+        <w:jc w:val="both"/>
+        <w:rPr>
+          <w:rFonts w:ascii="Times New Roman" w:hAnsi="Times New Roman" w:cs="Times New Roman"/>
+          <w:sz w:val="24"/>
+          <w:szCs w:val="24"/>
+        </w:rPr>
+      </w:pPr>
+      <w:r>
+        <w:rPr>
+          <w:rFonts w:ascii="Times New Roman" w:hAnsi="Times New Roman" w:cs="Times New Roman"/>
+          <w:sz w:val="24"/>
+          <w:szCs w:val="24"/>
+        </w:rPr>
+        <w:t xml:space="preserve">Para </w:t>
+      </w:r>
+      <w:r>
+        <w:rPr>
+          <w:rFonts w:ascii="Times New Roman" w:hAnsi="Times New Roman" w:cs="Times New Roman"/>
+          <w:b/>
+          <w:sz w:val="24"/>
+          <w:szCs w:val="24"/>
+        </w:rPr>
+        <w:t>classes e interfaces</w:t>
+      </w:r>
+      <w:r>
+        <w:rPr>
+          <w:rFonts w:ascii="Times New Roman" w:hAnsi="Times New Roman" w:cs="Times New Roman"/>
+          <w:sz w:val="24"/>
+          <w:szCs w:val="24"/>
+        </w:rPr>
+        <w:t xml:space="preserve"> a primeira letra deve ser maiúscula e, se várias palavras estiverem vinculadas para formar o nome, a primeira letra das palavras internas deverá estar em maiúsculas (um formato que às vezes é chamado de “</w:t>
+      </w:r>
+      <w:proofErr w:type="spellStart"/>
+      <w:r>
+        <w:rPr>
+          <w:rFonts w:ascii="Times New Roman" w:hAnsi="Times New Roman" w:cs="Times New Roman"/>
+          <w:sz w:val="24"/>
+          <w:szCs w:val="24"/>
+        </w:rPr>
+        <w:t>camelCase</w:t>
+      </w:r>
+      <w:proofErr w:type="spellEnd"/>
+      <w:r>
+        <w:rPr>
+          <w:rFonts w:ascii="Times New Roman" w:hAnsi="Times New Roman" w:cs="Times New Roman"/>
+          <w:sz w:val="24"/>
+          <w:szCs w:val="24"/>
+        </w:rPr>
+        <w:t>”).</w:t>
+      </w:r>
+    </w:p>
+    <w:p>
+      <w:pPr>
+        <w:ind w:firstLine="708"/>
+        <w:jc w:val="both"/>
+        <w:rPr>
+          <w:rFonts w:ascii="Times New Roman" w:hAnsi="Times New Roman" w:cs="Times New Roman"/>
+          <w:sz w:val="24"/>
+          <w:szCs w:val="24"/>
+        </w:rPr>
+      </w:pPr>
+      <w:r>
+        <w:rPr>
+          <w:rFonts w:ascii="Times New Roman" w:hAnsi="Times New Roman" w:cs="Times New Roman"/>
+          <w:sz w:val="24"/>
+          <w:szCs w:val="24"/>
+        </w:rPr>
+        <w:t xml:space="preserve">Para os </w:t>
+      </w:r>
+      <w:r>
+        <w:rPr>
+          <w:rFonts w:ascii="Times New Roman" w:hAnsi="Times New Roman" w:cs="Times New Roman"/>
+          <w:b/>
+          <w:sz w:val="24"/>
+          <w:szCs w:val="24"/>
+        </w:rPr>
+        <w:t>métodos</w:t>
+      </w:r>
+      <w:r>
+        <w:rPr>
+          <w:rFonts w:ascii="Times New Roman" w:hAnsi="Times New Roman" w:cs="Times New Roman"/>
+          <w:sz w:val="24"/>
+          <w:szCs w:val="24"/>
+        </w:rPr>
+        <w:t xml:space="preserve"> a primeira letra deve estar em minúscula e, em seguida, devem ser usadas </w:t>
+      </w:r>
+      <w:proofErr w:type="spellStart"/>
+      <w:r>
+        <w:rPr>
+          <w:rFonts w:ascii="Times New Roman" w:hAnsi="Times New Roman" w:cs="Times New Roman"/>
+          <w:sz w:val="24"/>
+          <w:szCs w:val="24"/>
+        </w:rPr>
+        <w:t>camelCase</w:t>
+      </w:r>
+      <w:proofErr w:type="spellEnd"/>
+      <w:r>
+        <w:rPr>
+          <w:rFonts w:ascii="Times New Roman" w:hAnsi="Times New Roman" w:cs="Times New Roman"/>
+          <w:sz w:val="24"/>
+          <w:szCs w:val="24"/>
+        </w:rPr>
+        <w:t>. Veja os exemplos de no</w:t>
+      </w:r>
+      <w:r>
+        <w:rPr>
+          <w:rFonts w:ascii="Times New Roman" w:hAnsi="Times New Roman" w:cs="Times New Roman"/>
+          <w:sz w:val="24"/>
+          <w:szCs w:val="24"/>
+        </w:rPr>
+        <w:t>mes de métodos:</w:t>
+      </w:r>
+      <w:r>
+        <w:rPr>
+          <w:rFonts w:ascii="Times New Roman" w:hAnsi="Times New Roman" w:cs="Times New Roman"/>
+          <w:sz w:val="24"/>
+          <w:szCs w:val="24"/>
+        </w:rPr>
+        <w:t xml:space="preserve"> </w:t>
+      </w:r>
+      <w:proofErr w:type="spellStart"/>
+      <w:r>
+        <w:rPr>
+          <w:rFonts w:ascii="Times New Roman" w:hAnsi="Times New Roman" w:cs="Times New Roman"/>
+          <w:sz w:val="24"/>
+          <w:szCs w:val="24"/>
+        </w:rPr>
+        <w:t>getBalance</w:t>
+      </w:r>
+      <w:proofErr w:type="spellEnd"/>
+      <w:r>
+        <w:rPr>
+          <w:rFonts w:ascii="Times New Roman" w:hAnsi="Times New Roman" w:cs="Times New Roman"/>
+          <w:sz w:val="24"/>
+          <w:szCs w:val="24"/>
+        </w:rPr>
+        <w:t>;</w:t>
+      </w:r>
+      <w:r>
+        <w:rPr>
+          <w:rFonts w:ascii="Times New Roman" w:hAnsi="Times New Roman" w:cs="Times New Roman"/>
+          <w:sz w:val="24"/>
+          <w:szCs w:val="24"/>
+        </w:rPr>
+        <w:t xml:space="preserve"> </w:t>
+      </w:r>
+      <w:proofErr w:type="spellStart"/>
+      <w:r>
+        <w:rPr>
+          <w:rFonts w:ascii="Times New Roman" w:hAnsi="Times New Roman" w:cs="Times New Roman"/>
+          <w:sz w:val="24"/>
+          <w:szCs w:val="24"/>
+        </w:rPr>
+        <w:t>doCalculation</w:t>
+      </w:r>
+      <w:proofErr w:type="spellEnd"/>
+      <w:r>
+        <w:rPr>
+          <w:rFonts w:ascii="Times New Roman" w:hAnsi="Times New Roman" w:cs="Times New Roman"/>
+          <w:sz w:val="24"/>
+          <w:szCs w:val="24"/>
+        </w:rPr>
+        <w:t>;</w:t>
+      </w:r>
+      <w:r>
+        <w:rPr>
+          <w:rFonts w:ascii="Times New Roman" w:hAnsi="Times New Roman" w:cs="Times New Roman"/>
+          <w:sz w:val="24"/>
+          <w:szCs w:val="24"/>
+        </w:rPr>
+        <w:t xml:space="preserve"> </w:t>
+      </w:r>
+      <w:proofErr w:type="spellStart"/>
+      <w:r>
+        <w:rPr>
+          <w:rFonts w:ascii="Times New Roman" w:hAnsi="Times New Roman" w:cs="Times New Roman"/>
+          <w:sz w:val="24"/>
+          <w:szCs w:val="24"/>
+        </w:rPr>
+        <w:t>setCustomerName</w:t>
+      </w:r>
+      <w:proofErr w:type="spellEnd"/>
+      <w:r>
+        <w:rPr>
+          <w:rFonts w:ascii="Times New Roman" w:hAnsi="Times New Roman" w:cs="Times New Roman"/>
+          <w:sz w:val="24"/>
+          <w:szCs w:val="24"/>
+        </w:rPr>
+        <w:t>.</w:t>
+      </w:r>
+    </w:p>
+    <w:p>
+      <w:pPr>
+        <w:ind w:firstLine="708"/>
+        <w:jc w:val="both"/>
+        <w:rPr>
+          <w:rFonts w:ascii="Times New Roman" w:hAnsi="Times New Roman" w:cs="Times New Roman"/>
+          <w:sz w:val="24"/>
+          <w:szCs w:val="24"/>
+        </w:rPr>
+      </w:pPr>
+      <w:r>
+        <w:rPr>
+          <w:rFonts w:ascii="Times New Roman" w:hAnsi="Times New Roman" w:cs="Times New Roman"/>
+          <w:sz w:val="24"/>
+          <w:szCs w:val="24"/>
+        </w:rPr>
+        <w:t xml:space="preserve">Para as </w:t>
+      </w:r>
+      <w:r>
+        <w:rPr>
+          <w:rFonts w:ascii="Times New Roman" w:hAnsi="Times New Roman" w:cs="Times New Roman"/>
+          <w:b/>
+          <w:sz w:val="24"/>
+          <w:szCs w:val="24"/>
+        </w:rPr>
+        <w:t>variáveis</w:t>
+      </w:r>
+      <w:r>
+        <w:rPr>
+          <w:rFonts w:ascii="Times New Roman" w:hAnsi="Times New Roman" w:cs="Times New Roman"/>
+          <w:sz w:val="24"/>
+          <w:szCs w:val="24"/>
+        </w:rPr>
+        <w:t xml:space="preserve"> o formato </w:t>
+      </w:r>
+      <w:proofErr w:type="spellStart"/>
+      <w:r>
+        <w:rPr>
+          <w:rFonts w:ascii="Times New Roman" w:hAnsi="Times New Roman" w:cs="Times New Roman"/>
+          <w:sz w:val="24"/>
+          <w:szCs w:val="24"/>
+        </w:rPr>
+        <w:t>camelCase</w:t>
+      </w:r>
+      <w:proofErr w:type="spellEnd"/>
+      <w:r>
+        <w:rPr>
+          <w:rFonts w:ascii="Times New Roman" w:hAnsi="Times New Roman" w:cs="Times New Roman"/>
+          <w:sz w:val="24"/>
+          <w:szCs w:val="24"/>
+        </w:rPr>
+        <w:t xml:space="preserve"> deve ser usado, começando com uma letra minúscula. É recomendado nomes curtos e significativos, o que nos parece bom. Alguns exemplos: </w:t>
+      </w:r>
+      <w:proofErr w:type="spellStart"/>
+      <w:r>
+        <w:rPr>
+          <w:rFonts w:ascii="Times New Roman" w:hAnsi="Times New Roman" w:cs="Times New Roman"/>
+          <w:sz w:val="24"/>
+          <w:szCs w:val="24"/>
+        </w:rPr>
+        <w:t>buttonWidth</w:t>
+      </w:r>
+      <w:proofErr w:type="spellEnd"/>
+      <w:r>
+        <w:rPr>
+          <w:rFonts w:ascii="Times New Roman" w:hAnsi="Times New Roman" w:cs="Times New Roman"/>
+          <w:sz w:val="24"/>
+          <w:szCs w:val="24"/>
+        </w:rPr>
+        <w:t>;</w:t>
+      </w:r>
+      <w:r>
+        <w:rPr>
+          <w:rFonts w:ascii="Times New Roman" w:hAnsi="Times New Roman" w:cs="Times New Roman"/>
+          <w:sz w:val="24"/>
+          <w:szCs w:val="24"/>
+        </w:rPr>
+        <w:t xml:space="preserve"> </w:t>
+      </w:r>
+      <w:proofErr w:type="spellStart"/>
+      <w:r>
+        <w:rPr>
+          <w:rFonts w:ascii="Times New Roman" w:hAnsi="Times New Roman" w:cs="Times New Roman"/>
+          <w:sz w:val="24"/>
+          <w:szCs w:val="24"/>
+        </w:rPr>
+        <w:t>saldoDaConta</w:t>
+      </w:r>
+      <w:proofErr w:type="spellEnd"/>
+      <w:r>
+        <w:rPr>
+          <w:rFonts w:ascii="Times New Roman" w:hAnsi="Times New Roman" w:cs="Times New Roman"/>
+          <w:sz w:val="24"/>
+          <w:szCs w:val="24"/>
+        </w:rPr>
+        <w:t xml:space="preserve">; </w:t>
+      </w:r>
+      <w:proofErr w:type="spellStart"/>
+      <w:r>
+        <w:rPr>
+          <w:rFonts w:ascii="Times New Roman" w:hAnsi="Times New Roman" w:cs="Times New Roman"/>
+          <w:sz w:val="24"/>
+          <w:szCs w:val="24"/>
+        </w:rPr>
+        <w:t>empName</w:t>
+      </w:r>
+      <w:proofErr w:type="spellEnd"/>
+      <w:r>
+        <w:rPr>
+          <w:rFonts w:ascii="Times New Roman" w:hAnsi="Times New Roman" w:cs="Times New Roman"/>
+          <w:sz w:val="24"/>
+          <w:szCs w:val="24"/>
+        </w:rPr>
+        <w:t>.</w:t>
+      </w:r>
+    </w:p>
+    <w:p>
+      <w:pPr>
+        <w:ind w:firstLine="708"/>
+        <w:jc w:val="both"/>
+        <w:rPr>
+          <w:rFonts w:ascii="Times New Roman" w:hAnsi="Times New Roman" w:cs="Times New Roman"/>
+          <w:sz w:val="24"/>
+          <w:szCs w:val="24"/>
+        </w:rPr>
+      </w:pPr>
+      <w:r>
+        <w:rPr>
+          <w:rFonts w:ascii="Times New Roman" w:hAnsi="Times New Roman" w:cs="Times New Roman"/>
+          <w:sz w:val="24"/>
+          <w:szCs w:val="24"/>
+        </w:rPr>
+        <w:t xml:space="preserve">Para definir uma </w:t>
+      </w:r>
+      <w:r>
+        <w:rPr>
+          <w:rFonts w:ascii="Times New Roman" w:hAnsi="Times New Roman" w:cs="Times New Roman"/>
+          <w:b/>
+          <w:sz w:val="24"/>
+          <w:szCs w:val="24"/>
+        </w:rPr>
+        <w:t xml:space="preserve">constante </w:t>
+      </w:r>
+      <w:r>
+        <w:rPr>
+          <w:rFonts w:ascii="Times New Roman" w:hAnsi="Times New Roman" w:cs="Times New Roman"/>
+          <w:sz w:val="24"/>
+          <w:szCs w:val="24"/>
+        </w:rPr>
+        <w:t xml:space="preserve">é criada uma variável ​​estática e final. As constantes devem ser nomeadas usando letras maiúsculas com caracteres sublinhados como </w:t>
+      </w:r>
+      <w:proofErr w:type="spellStart"/>
+      <w:r>
+        <w:rPr>
+          <w:rFonts w:ascii="Times New Roman" w:hAnsi="Times New Roman" w:cs="Times New Roman"/>
+          <w:sz w:val="24"/>
+          <w:szCs w:val="24"/>
+        </w:rPr>
+        <w:t>separadores:MIN_HEIGHT</w:t>
+      </w:r>
+      <w:proofErr w:type="spellEnd"/>
+    </w:p>
+    <w:p>
+      <w:pPr>
+        <w:ind w:firstLine="708"/>
+        <w:jc w:val="both"/>
+        <w:rPr>
+          <w:rFonts w:ascii="Times New Roman" w:hAnsi="Times New Roman" w:cs="Times New Roman"/>
+          <w:sz w:val="24"/>
+          <w:szCs w:val="24"/>
+        </w:rPr>
+      </w:pPr>
+      <w:r>
+        <w:rPr>
+          <w:rFonts w:ascii="Times New Roman" w:hAnsi="Times New Roman" w:cs="Times New Roman"/>
+          <w:b/>
+          <w:sz w:val="24"/>
+          <w:szCs w:val="24"/>
+        </w:rPr>
+        <w:t xml:space="preserve">Pontos importantes </w:t>
+      </w:r>
+      <w:r>
+        <w:rPr>
+          <w:rFonts w:ascii="Times New Roman" w:hAnsi="Times New Roman" w:cs="Times New Roman"/>
+          <w:sz w:val="24"/>
+          <w:szCs w:val="24"/>
+        </w:rPr>
+        <w:t xml:space="preserve">a serem observados, pode haver </w:t>
+      </w:r>
+      <w:r>
+        <w:rPr>
+          <w:rFonts w:ascii="Times New Roman" w:hAnsi="Times New Roman" w:cs="Times New Roman"/>
+          <w:sz w:val="24"/>
+          <w:szCs w:val="24"/>
+          <w:u w:val="single"/>
+        </w:rPr>
+        <w:t>apenas uma classe pública por arquivo de código-fonte</w:t>
+      </w:r>
+      <w:r>
+        <w:rPr>
+          <w:rFonts w:ascii="Times New Roman" w:hAnsi="Times New Roman" w:cs="Times New Roman"/>
+          <w:sz w:val="24"/>
+          <w:szCs w:val="24"/>
+        </w:rPr>
+        <w:t xml:space="preserve">. Além disso, os comentários podem aparecer no início ou no final de qualquer linha no arquivo de código-fonte; eles são independentes de qualquer uma das regras de posicionamento discutidas aqui. Outro ponto é que se houver uma </w:t>
+      </w:r>
+      <w:r>
+        <w:rPr>
+          <w:rFonts w:ascii="Times New Roman" w:hAnsi="Times New Roman" w:cs="Times New Roman"/>
+          <w:b/>
+          <w:sz w:val="24"/>
+          <w:szCs w:val="24"/>
+        </w:rPr>
+        <w:t>classe pública em um arquivo, o nome do arquivo deverá corresponder ao nome da classe pública</w:t>
+      </w:r>
+      <w:r>
+        <w:rPr>
+          <w:rFonts w:ascii="Times New Roman" w:hAnsi="Times New Roman" w:cs="Times New Roman"/>
+          <w:sz w:val="24"/>
+          <w:szCs w:val="24"/>
+        </w:rPr>
+        <w:t>. Por exemplo, uma classe declarada como “</w:t>
+      </w:r>
+      <w:proofErr w:type="spellStart"/>
+      <w:r>
+        <w:rPr>
+          <w:rFonts w:ascii="Times New Roman" w:hAnsi="Times New Roman" w:cs="Times New Roman"/>
+          <w:sz w:val="24"/>
+          <w:szCs w:val="24"/>
+        </w:rPr>
+        <w:t>public</w:t>
+      </w:r>
+      <w:proofErr w:type="spellEnd"/>
+      <w:r>
+        <w:rPr>
+          <w:rFonts w:ascii="Times New Roman" w:hAnsi="Times New Roman" w:cs="Times New Roman"/>
+          <w:sz w:val="24"/>
+          <w:szCs w:val="24"/>
+        </w:rPr>
+        <w:t xml:space="preserve"> </w:t>
+      </w:r>
+      <w:proofErr w:type="spellStart"/>
+      <w:r>
+        <w:rPr>
+          <w:rFonts w:ascii="Times New Roman" w:hAnsi="Times New Roman" w:cs="Times New Roman"/>
+          <w:sz w:val="24"/>
+          <w:szCs w:val="24"/>
+        </w:rPr>
+        <w:t>class</w:t>
+      </w:r>
+      <w:proofErr w:type="spellEnd"/>
+      <w:r>
+        <w:rPr>
+          <w:rFonts w:ascii="Times New Roman" w:hAnsi="Times New Roman" w:cs="Times New Roman"/>
+          <w:sz w:val="24"/>
+          <w:szCs w:val="24"/>
+        </w:rPr>
+        <w:t xml:space="preserve"> Cachorro {}” deve estar em um arquivo de código-fonte chamado Cachorro.java.</w:t>
+      </w:r>
+    </w:p>
+    <w:p>
+      <w:pPr>
+        <w:ind w:firstLine="708"/>
+        <w:jc w:val="both"/>
+        <w:rPr>
+          <w:rFonts w:ascii="Times New Roman" w:hAnsi="Times New Roman" w:cs="Times New Roman"/>
+          <w:sz w:val="24"/>
+          <w:szCs w:val="24"/>
+        </w:rPr>
+      </w:pPr>
     </w:p>
     <w:sectPr>
       <w:pgSz w:w="11906" w:h="16838"/>

</xml_diff>